<commit_message>
Added some changes, finish later today
</commit_message>
<xml_diff>
--- a/final_assignment.docx
+++ b/final_assignment.docx
@@ -1,6 +1,6 @@
 
 <file path=word/document.xml><?xml version="1.0" encoding="utf-8"?>
-<w:document xmlns:wpc="http://schemas.microsoft.com/office/word/2010/wordprocessingCanvas" xmlns:cx="http://schemas.microsoft.com/office/drawing/2014/chartex" xmlns:cx1="http://schemas.microsoft.com/office/drawing/2015/9/8/chartex" xmlns:mc="http://schemas.openxmlformats.org/markup-compatibility/2006" xmlns:o="urn:schemas-microsoft-com:office:office" xmlns:r="http://schemas.openxmlformats.org/officeDocument/2006/relationships" xmlns:m="http://schemas.openxmlformats.org/officeDocument/2006/math" xmlns:v="urn:schemas-microsoft-com:vml" xmlns:wp14="http://schemas.microsoft.com/office/word/2010/wordprocessingDrawing" xmlns:wp="http://schemas.openxmlformats.org/drawingml/2006/wordprocessingDrawing" xmlns:w10="urn:schemas-microsoft-com:office:word" xmlns:w="http://schemas.openxmlformats.org/wordprocessingml/2006/main" xmlns:w14="http://schemas.microsoft.com/office/word/2010/wordml" xmlns:w15="http://schemas.microsoft.com/office/word/2012/wordml" xmlns:w16se="http://schemas.microsoft.com/office/word/2015/wordml/symex" xmlns:wpg="http://schemas.microsoft.com/office/word/2010/wordprocessingGroup" xmlns:wpi="http://schemas.microsoft.com/office/word/2010/wordprocessingInk" xmlns:wne="http://schemas.microsoft.com/office/word/2006/wordml" xmlns:wps="http://schemas.microsoft.com/office/word/2010/wordprocessingShape" mc:Ignorable="w14 w15 w16se wp14">
+<w:document xmlns:wpc="http://schemas.microsoft.com/office/word/2010/wordprocessingCanvas" xmlns:cx="http://schemas.microsoft.com/office/drawing/2014/chartex" xmlns:cx1="http://schemas.microsoft.com/office/drawing/2015/9/8/chartex" xmlns:cx2="http://schemas.microsoft.com/office/drawing/2015/10/21/chartex" xmlns:mc="http://schemas.openxmlformats.org/markup-compatibility/2006" xmlns:o="urn:schemas-microsoft-com:office:office" xmlns:r="http://schemas.openxmlformats.org/officeDocument/2006/relationships" xmlns:m="http://schemas.openxmlformats.org/officeDocument/2006/math" xmlns:v="urn:schemas-microsoft-com:vml" xmlns:wp14="http://schemas.microsoft.com/office/word/2010/wordprocessingDrawing" xmlns:wp="http://schemas.openxmlformats.org/drawingml/2006/wordprocessingDrawing" xmlns:w10="urn:schemas-microsoft-com:office:word" xmlns:w="http://schemas.openxmlformats.org/wordprocessingml/2006/main" xmlns:w14="http://schemas.microsoft.com/office/word/2010/wordml" xmlns:w15="http://schemas.microsoft.com/office/word/2012/wordml" xmlns:w16se="http://schemas.microsoft.com/office/word/2015/wordml/symex" xmlns:wpg="http://schemas.microsoft.com/office/word/2010/wordprocessingGroup" xmlns:wpi="http://schemas.microsoft.com/office/word/2010/wordprocessingInk" xmlns:wne="http://schemas.microsoft.com/office/word/2006/wordml" xmlns:wps="http://schemas.microsoft.com/office/word/2010/wordprocessingShape" mc:Ignorable="w14 w15 w16se wp14">
   <w:body>
     <w:p>
       <w:pPr>
@@ -77,7 +77,19 @@
         <w:rPr>
           <w:b/>
         </w:rPr>
-        <w:t>Chosen project:</w:t>
+        <w:t>P</w:t>
+      </w:r>
+      <w:r>
+        <w:rPr>
+          <w:b/>
+        </w:rPr>
+        <w:t>roject</w:t>
+      </w:r>
+      <w:r>
+        <w:rPr>
+          <w:b/>
+        </w:rPr>
+        <w:t>:</w:t>
       </w:r>
     </w:p>
     <w:p>
@@ -102,30 +114,6 @@
       <w:proofErr w:type="spellEnd"/>
       <w:r>
         <w:t xml:space="preserve"> project) team. </w:t>
-      </w:r>
-    </w:p>
-    <w:p>
-      <w:pPr>
-        <w:pStyle w:val="NoSpacing"/>
-      </w:pPr>
-      <w:r>
-        <w:t xml:space="preserve">The player plays the role of a ghostly guide dog that wants to help his owner get to his home. There are multiple objects along the way, which can all be cleared using the player’s special powers. </w:t>
-      </w:r>
-    </w:p>
-    <w:p>
-      <w:pPr>
-        <w:pStyle w:val="NoSpacing"/>
-      </w:pPr>
-      <w:r>
-        <w:t>The blind guy can only take one hit during the entire game; taking a hit means game over.</w:t>
-      </w:r>
-    </w:p>
-    <w:p>
-      <w:pPr>
-        <w:pStyle w:val="NoSpacing"/>
-      </w:pPr>
-      <w:r>
-        <w:t>All obstacles and enemies can die by one or multiple powers and some obstacles require a combination sequence of multiple attacks in order to be stopped</w:t>
       </w:r>
     </w:p>
     <w:p>
@@ -2478,8 +2466,6 @@
               <w:fldChar w:fldCharType="end"/>
             </w:r>
           </w:hyperlink>
-          <w:bookmarkStart w:id="0" w:name="_GoBack"/>
-          <w:bookmarkEnd w:id="0"/>
         </w:p>
         <w:p>
           <w:pPr>
@@ -2944,12 +2930,109 @@
       <w:pPr>
         <w:pStyle w:val="Heading1"/>
       </w:pPr>
-      <w:bookmarkStart w:id="1" w:name="_Toc453012311"/>
+      <w:bookmarkStart w:id="0" w:name="_Toc453012311"/>
+      <w:r>
+        <w:lastRenderedPageBreak/>
+        <w:t>Introduction</w:t>
+      </w:r>
+    </w:p>
+    <w:p>
+      <w:pPr>
+        <w:pStyle w:val="NoSpacing"/>
+      </w:pPr>
+      <w:r>
+        <w:t xml:space="preserve">The player plays the role of a ghostly guide dog that wants to help his owner get to his home. There are multiple objects along the way, which can all be cleared using the player’s special powers. </w:t>
+      </w:r>
+      <w:r>
+        <w:t>The player has three different powers: fire, ice and telekinesis.</w:t>
+      </w:r>
+    </w:p>
+    <w:p>
+      <w:pPr>
+        <w:pStyle w:val="NoSpacing"/>
+      </w:pPr>
+      <w:r>
+        <w:t>Besides powers, the player also has the option to pause the blind guy momentarily, to give the player more time to clear objects out of the way.</w:t>
+      </w:r>
+    </w:p>
+    <w:p>
+      <w:pPr>
+        <w:pStyle w:val="NoSpacing"/>
+      </w:pPr>
+      <w:r>
+        <w:t>Initially, t</w:t>
+      </w:r>
+      <w:r>
+        <w:t>he blind guy can only take one hit during the entire game; taking a hit means game over.</w:t>
+      </w:r>
+      <w:r>
+        <w:t xml:space="preserve"> This can however change by picking up certain power-ups for the blind guy. Power-ups can provide various enhancements on the blind guy’s behaviour, as well as extra health. Taking a hit causes the blind guy to lose his latest power-up.</w:t>
+      </w:r>
+    </w:p>
+    <w:p>
+      <w:pPr>
+        <w:pStyle w:val="NoSpacing"/>
+      </w:pPr>
+      <w:r>
+        <w:t>All obstacles and enemies can die by one or multiple powers and some obstacles require a combination sequence of multiple attacks in order to be stopped</w:t>
+      </w:r>
+      <w:r>
+        <w:t>. For example, some objects need to be melted first and then thrown outside the screen to remove the harm.</w:t>
+      </w:r>
+    </w:p>
+    <w:p>
+      <w:pPr>
+        <w:pStyle w:val="NoSpacing"/>
+      </w:pPr>
+    </w:p>
+    <w:p>
+      <w:pPr>
+        <w:pStyle w:val="NoSpacing"/>
+      </w:pPr>
+      <w:r>
+        <w:t xml:space="preserve">During a </w:t>
+      </w:r>
+      <w:proofErr w:type="spellStart"/>
+      <w:r>
+        <w:t>playthrough</w:t>
+      </w:r>
+      <w:proofErr w:type="spellEnd"/>
+      <w:r>
+        <w:t>, data is collected and saved locally. The data is used at the end of each level to generate the content of the next level based on the player’s playstyle.</w:t>
+      </w:r>
+    </w:p>
+    <w:p>
+      <w:pPr>
+        <w:pStyle w:val="NoSpacing"/>
+      </w:pPr>
+    </w:p>
+    <w:p>
+      <w:pPr>
+        <w:pStyle w:val="NoSpacing"/>
+      </w:pPr>
+      <w:r>
+        <w:t xml:space="preserve">The game consists of 9 levels, all with increased difficulty and dynamic content (except the first level). </w:t>
+      </w:r>
+    </w:p>
+    <w:p>
+      <w:pPr>
+        <w:pStyle w:val="NoSpacing"/>
+      </w:pPr>
+      <w:bookmarkStart w:id="1" w:name="_GoBack"/>
+      <w:bookmarkEnd w:id="1"/>
+      <w:r>
+        <w:br w:type="page"/>
+      </w:r>
+    </w:p>
+    <w:p>
+      <w:pPr>
+        <w:pStyle w:val="Heading1"/>
+      </w:pPr>
       <w:r>
         <w:lastRenderedPageBreak/>
         <w:t>Singleton</w:t>
       </w:r>
-      <w:bookmarkEnd w:id="1"/>
+      <w:bookmarkEnd w:id="0"/>
     </w:p>
     <w:p>
       <w:pPr>
@@ -4857,7 +4940,7 @@
       </w:tblGrid>
       <w:tr>
         <w:trPr>
-          <w:trHeight w:val="3902"/>
+          <w:trHeight w:val="1610"/>
         </w:trPr>
         <w:tc>
           <w:tcPr>
@@ -9536,428 +9619,428 @@
                 <w:szCs w:val="19"/>
                 <w:highlight w:val="white"/>
               </w:rPr>
+              <w:t xml:space="preserve">            Movement();</w:t>
+            </w:r>
+          </w:p>
+          <w:p>
+            <w:pPr>
+              <w:autoSpaceDE w:val="0"/>
+              <w:autoSpaceDN w:val="0"/>
+              <w:adjustRightInd w:val="0"/>
+              <w:rPr>
+                <w:rFonts w:ascii="Consolas" w:hAnsi="Consolas" w:cs="Consolas"/>
+                <w:noProof/>
+                <w:color w:val="000000"/>
+                <w:sz w:val="19"/>
+                <w:szCs w:val="19"/>
+                <w:highlight w:val="white"/>
+              </w:rPr>
+            </w:pPr>
+          </w:p>
+          <w:p>
+            <w:pPr>
+              <w:autoSpaceDE w:val="0"/>
+              <w:autoSpaceDN w:val="0"/>
+              <w:adjustRightInd w:val="0"/>
+              <w:rPr>
+                <w:rFonts w:ascii="Consolas" w:hAnsi="Consolas" w:cs="Consolas"/>
+                <w:noProof/>
+                <w:color w:val="000000"/>
+                <w:sz w:val="19"/>
+                <w:szCs w:val="19"/>
+                <w:highlight w:val="white"/>
+              </w:rPr>
+            </w:pPr>
+            <w:r>
+              <w:rPr>
+                <w:rFonts w:ascii="Consolas" w:hAnsi="Consolas" w:cs="Consolas"/>
+                <w:noProof/>
+                <w:color w:val="000000"/>
+                <w:sz w:val="19"/>
+                <w:szCs w:val="19"/>
+                <w:highlight w:val="white"/>
+              </w:rPr>
+              <w:t xml:space="preserve">            </w:t>
+            </w:r>
+            <w:r>
+              <w:rPr>
+                <w:rFonts w:ascii="Consolas" w:hAnsi="Consolas" w:cs="Consolas"/>
+                <w:noProof/>
+                <w:color w:val="0000FF"/>
+                <w:sz w:val="19"/>
+                <w:szCs w:val="19"/>
+                <w:highlight w:val="white"/>
+              </w:rPr>
+              <w:t>if</w:t>
+            </w:r>
+            <w:r>
+              <w:rPr>
+                <w:rFonts w:ascii="Consolas" w:hAnsi="Consolas" w:cs="Consolas"/>
+                <w:noProof/>
+                <w:color w:val="000000"/>
+                <w:sz w:val="19"/>
+                <w:szCs w:val="19"/>
+                <w:highlight w:val="white"/>
+              </w:rPr>
+              <w:t xml:space="preserve"> (</w:t>
+            </w:r>
+            <w:r>
+              <w:rPr>
+                <w:rFonts w:ascii="Consolas" w:hAnsi="Consolas" w:cs="Consolas"/>
+                <w:noProof/>
+                <w:color w:val="2B91AF"/>
+                <w:sz w:val="19"/>
+                <w:szCs w:val="19"/>
+                <w:highlight w:val="white"/>
+              </w:rPr>
+              <w:t>Vector2</w:t>
+            </w:r>
+            <w:r>
+              <w:rPr>
+                <w:rFonts w:ascii="Consolas" w:hAnsi="Consolas" w:cs="Consolas"/>
+                <w:noProof/>
+                <w:color w:val="000000"/>
+                <w:sz w:val="19"/>
+                <w:szCs w:val="19"/>
+                <w:highlight w:val="white"/>
+              </w:rPr>
+              <w:t xml:space="preserve">.Distance(transform.position, </w:t>
+            </w:r>
+            <w:r>
+              <w:rPr>
+                <w:rFonts w:ascii="Consolas" w:hAnsi="Consolas" w:cs="Consolas"/>
+                <w:noProof/>
+                <w:color w:val="2B91AF"/>
+                <w:sz w:val="19"/>
+                <w:szCs w:val="19"/>
+                <w:highlight w:val="white"/>
+              </w:rPr>
+              <w:t>GameObject</w:t>
+            </w:r>
+            <w:r>
+              <w:rPr>
+                <w:rFonts w:ascii="Consolas" w:hAnsi="Consolas" w:cs="Consolas"/>
+                <w:noProof/>
+                <w:color w:val="000000"/>
+                <w:sz w:val="19"/>
+                <w:szCs w:val="19"/>
+                <w:highlight w:val="white"/>
+              </w:rPr>
+              <w:t>.FindWithTag(</w:t>
+            </w:r>
+            <w:r>
+              <w:rPr>
+                <w:rFonts w:ascii="Consolas" w:hAnsi="Consolas" w:cs="Consolas"/>
+                <w:noProof/>
+                <w:color w:val="A31515"/>
+                <w:sz w:val="19"/>
+                <w:szCs w:val="19"/>
+                <w:highlight w:val="white"/>
+              </w:rPr>
+              <w:t>"Blindguy"</w:t>
+            </w:r>
+            <w:r>
+              <w:rPr>
+                <w:rFonts w:ascii="Consolas" w:hAnsi="Consolas" w:cs="Consolas"/>
+                <w:noProof/>
+                <w:color w:val="000000"/>
+                <w:sz w:val="19"/>
+                <w:szCs w:val="19"/>
+                <w:highlight w:val="white"/>
+              </w:rPr>
+              <w:t>).transform.position) &lt;= attackDistance)</w:t>
+            </w:r>
+          </w:p>
+          <w:p>
+            <w:pPr>
+              <w:autoSpaceDE w:val="0"/>
+              <w:autoSpaceDN w:val="0"/>
+              <w:adjustRightInd w:val="0"/>
+              <w:rPr>
+                <w:rFonts w:ascii="Consolas" w:hAnsi="Consolas" w:cs="Consolas"/>
+                <w:noProof/>
+                <w:color w:val="000000"/>
+                <w:sz w:val="19"/>
+                <w:szCs w:val="19"/>
+                <w:highlight w:val="white"/>
+              </w:rPr>
+            </w:pPr>
+            <w:r>
+              <w:rPr>
+                <w:rFonts w:ascii="Consolas" w:hAnsi="Consolas" w:cs="Consolas"/>
+                <w:noProof/>
+                <w:color w:val="000000"/>
+                <w:sz w:val="19"/>
+                <w:szCs w:val="19"/>
+                <w:highlight w:val="white"/>
+              </w:rPr>
+              <w:t xml:space="preserve">            {</w:t>
+            </w:r>
+          </w:p>
+          <w:p>
+            <w:pPr>
+              <w:autoSpaceDE w:val="0"/>
+              <w:autoSpaceDN w:val="0"/>
+              <w:adjustRightInd w:val="0"/>
+              <w:rPr>
+                <w:rFonts w:ascii="Consolas" w:hAnsi="Consolas" w:cs="Consolas"/>
+                <w:noProof/>
+                <w:color w:val="000000"/>
+                <w:sz w:val="19"/>
+                <w:szCs w:val="19"/>
+                <w:highlight w:val="white"/>
+              </w:rPr>
+            </w:pPr>
+            <w:r>
+              <w:rPr>
+                <w:rFonts w:ascii="Consolas" w:hAnsi="Consolas" w:cs="Consolas"/>
+                <w:noProof/>
+                <w:color w:val="000000"/>
+                <w:sz w:val="19"/>
+                <w:szCs w:val="19"/>
+                <w:highlight w:val="white"/>
+              </w:rPr>
+              <w:t xml:space="preserve">                Attack();</w:t>
+            </w:r>
+          </w:p>
+          <w:p>
+            <w:pPr>
+              <w:autoSpaceDE w:val="0"/>
+              <w:autoSpaceDN w:val="0"/>
+              <w:adjustRightInd w:val="0"/>
+              <w:rPr>
+                <w:rFonts w:ascii="Consolas" w:hAnsi="Consolas" w:cs="Consolas"/>
+                <w:noProof/>
+                <w:color w:val="000000"/>
+                <w:sz w:val="19"/>
+                <w:szCs w:val="19"/>
+                <w:highlight w:val="white"/>
+              </w:rPr>
+            </w:pPr>
+            <w:r>
+              <w:rPr>
+                <w:rFonts w:ascii="Consolas" w:hAnsi="Consolas" w:cs="Consolas"/>
+                <w:noProof/>
+                <w:color w:val="000000"/>
+                <w:sz w:val="19"/>
+                <w:szCs w:val="19"/>
+                <w:highlight w:val="white"/>
+              </w:rPr>
+              <w:t xml:space="preserve">            }</w:t>
+            </w:r>
+          </w:p>
+          <w:p>
+            <w:pPr>
+              <w:autoSpaceDE w:val="0"/>
+              <w:autoSpaceDN w:val="0"/>
+              <w:adjustRightInd w:val="0"/>
+              <w:rPr>
+                <w:rFonts w:ascii="Consolas" w:hAnsi="Consolas" w:cs="Consolas"/>
+                <w:noProof/>
+                <w:color w:val="000000"/>
+                <w:sz w:val="19"/>
+                <w:szCs w:val="19"/>
+                <w:highlight w:val="white"/>
+              </w:rPr>
+            </w:pPr>
+            <w:r>
+              <w:rPr>
+                <w:rFonts w:ascii="Consolas" w:hAnsi="Consolas" w:cs="Consolas"/>
+                <w:noProof/>
+                <w:color w:val="000000"/>
+                <w:sz w:val="19"/>
+                <w:szCs w:val="19"/>
+                <w:highlight w:val="white"/>
+              </w:rPr>
+              <w:t xml:space="preserve">            </w:t>
+            </w:r>
+            <w:r>
+              <w:rPr>
+                <w:rFonts w:ascii="Consolas" w:hAnsi="Consolas" w:cs="Consolas"/>
+                <w:noProof/>
+                <w:color w:val="0000FF"/>
+                <w:sz w:val="19"/>
+                <w:szCs w:val="19"/>
+                <w:highlight w:val="white"/>
+              </w:rPr>
+              <w:t>else</w:t>
+            </w:r>
+            <w:r>
+              <w:rPr>
+                <w:rFonts w:ascii="Consolas" w:hAnsi="Consolas" w:cs="Consolas"/>
+                <w:noProof/>
+                <w:color w:val="000000"/>
+                <w:sz w:val="19"/>
+                <w:szCs w:val="19"/>
+                <w:highlight w:val="white"/>
+              </w:rPr>
+              <w:t xml:space="preserve"> </w:t>
+            </w:r>
+            <w:r>
+              <w:rPr>
+                <w:rFonts w:ascii="Consolas" w:hAnsi="Consolas" w:cs="Consolas"/>
+                <w:noProof/>
+                <w:color w:val="0000FF"/>
+                <w:sz w:val="19"/>
+                <w:szCs w:val="19"/>
+                <w:highlight w:val="white"/>
+              </w:rPr>
+              <w:t>if</w:t>
+            </w:r>
+            <w:r>
+              <w:rPr>
+                <w:rFonts w:ascii="Consolas" w:hAnsi="Consolas" w:cs="Consolas"/>
+                <w:noProof/>
+                <w:color w:val="000000"/>
+                <w:sz w:val="19"/>
+                <w:szCs w:val="19"/>
+                <w:highlight w:val="white"/>
+              </w:rPr>
+              <w:t xml:space="preserve"> (</w:t>
+            </w:r>
+            <w:r>
+              <w:rPr>
+                <w:rFonts w:ascii="Consolas" w:hAnsi="Consolas" w:cs="Consolas"/>
+                <w:noProof/>
+                <w:color w:val="2B91AF"/>
+                <w:sz w:val="19"/>
+                <w:szCs w:val="19"/>
+                <w:highlight w:val="white"/>
+              </w:rPr>
+              <w:t>Vector2</w:t>
+            </w:r>
+            <w:r>
+              <w:rPr>
+                <w:rFonts w:ascii="Consolas" w:hAnsi="Consolas" w:cs="Consolas"/>
+                <w:noProof/>
+                <w:color w:val="000000"/>
+                <w:sz w:val="19"/>
+                <w:szCs w:val="19"/>
+                <w:highlight w:val="white"/>
+              </w:rPr>
+              <w:t xml:space="preserve">.Distance(transform.position, </w:t>
+            </w:r>
+            <w:r>
+              <w:rPr>
+                <w:rFonts w:ascii="Consolas" w:hAnsi="Consolas" w:cs="Consolas"/>
+                <w:noProof/>
+                <w:color w:val="2B91AF"/>
+                <w:sz w:val="19"/>
+                <w:szCs w:val="19"/>
+                <w:highlight w:val="white"/>
+              </w:rPr>
+              <w:t>GameObject</w:t>
+            </w:r>
+            <w:r>
+              <w:rPr>
+                <w:rFonts w:ascii="Consolas" w:hAnsi="Consolas" w:cs="Consolas"/>
+                <w:noProof/>
+                <w:color w:val="000000"/>
+                <w:sz w:val="19"/>
+                <w:szCs w:val="19"/>
+                <w:highlight w:val="white"/>
+              </w:rPr>
+              <w:t>.FindWithTag(</w:t>
+            </w:r>
+            <w:r>
+              <w:rPr>
+                <w:rFonts w:ascii="Consolas" w:hAnsi="Consolas" w:cs="Consolas"/>
+                <w:noProof/>
+                <w:color w:val="A31515"/>
+                <w:sz w:val="19"/>
+                <w:szCs w:val="19"/>
+                <w:highlight w:val="white"/>
+              </w:rPr>
+              <w:t>"Blindguy"</w:t>
+            </w:r>
+            <w:r>
+              <w:rPr>
+                <w:rFonts w:ascii="Consolas" w:hAnsi="Consolas" w:cs="Consolas"/>
+                <w:noProof/>
+                <w:color w:val="000000"/>
+                <w:sz w:val="19"/>
+                <w:szCs w:val="19"/>
+                <w:highlight w:val="white"/>
+              </w:rPr>
+              <w:t>).transform.position) &lt;= revealDistance)</w:t>
+            </w:r>
+          </w:p>
+          <w:p>
+            <w:pPr>
+              <w:autoSpaceDE w:val="0"/>
+              <w:autoSpaceDN w:val="0"/>
+              <w:adjustRightInd w:val="0"/>
+              <w:rPr>
+                <w:rFonts w:ascii="Consolas" w:hAnsi="Consolas" w:cs="Consolas"/>
+                <w:noProof/>
+                <w:color w:val="000000"/>
+                <w:sz w:val="19"/>
+                <w:szCs w:val="19"/>
+                <w:highlight w:val="white"/>
+              </w:rPr>
+            </w:pPr>
+            <w:r>
+              <w:rPr>
+                <w:rFonts w:ascii="Consolas" w:hAnsi="Consolas" w:cs="Consolas"/>
+                <w:noProof/>
+                <w:color w:val="000000"/>
+                <w:sz w:val="19"/>
+                <w:szCs w:val="19"/>
+                <w:highlight w:val="white"/>
+              </w:rPr>
+              <w:t xml:space="preserve">            {</w:t>
+            </w:r>
+          </w:p>
+          <w:p>
+            <w:pPr>
+              <w:autoSpaceDE w:val="0"/>
+              <w:autoSpaceDN w:val="0"/>
+              <w:adjustRightInd w:val="0"/>
+              <w:rPr>
+                <w:rFonts w:ascii="Consolas" w:hAnsi="Consolas" w:cs="Consolas"/>
+                <w:noProof/>
+                <w:color w:val="000000"/>
+                <w:sz w:val="19"/>
+                <w:szCs w:val="19"/>
+                <w:highlight w:val="white"/>
+              </w:rPr>
+            </w:pPr>
+            <w:r>
+              <w:rPr>
+                <w:rFonts w:ascii="Consolas" w:hAnsi="Consolas" w:cs="Consolas"/>
+                <w:noProof/>
+                <w:color w:val="000000"/>
+                <w:sz w:val="19"/>
+                <w:szCs w:val="19"/>
+                <w:highlight w:val="white"/>
+              </w:rPr>
+              <w:t xml:space="preserve">                Reveal();</w:t>
+            </w:r>
+          </w:p>
+          <w:p>
+            <w:pPr>
+              <w:autoSpaceDE w:val="0"/>
+              <w:autoSpaceDN w:val="0"/>
+              <w:adjustRightInd w:val="0"/>
+              <w:rPr>
+                <w:rFonts w:ascii="Consolas" w:hAnsi="Consolas" w:cs="Consolas"/>
+                <w:noProof/>
+                <w:color w:val="000000"/>
+                <w:sz w:val="19"/>
+                <w:szCs w:val="19"/>
+                <w:highlight w:val="white"/>
+              </w:rPr>
+            </w:pPr>
+            <w:r>
+              <w:rPr>
+                <w:rFonts w:ascii="Consolas" w:hAnsi="Consolas" w:cs="Consolas"/>
+                <w:noProof/>
+                <w:color w:val="000000"/>
+                <w:sz w:val="19"/>
+                <w:szCs w:val="19"/>
+                <w:highlight w:val="white"/>
+              </w:rPr>
               <w:lastRenderedPageBreak/>
-              <w:t xml:space="preserve">            Movement();</w:t>
-            </w:r>
-          </w:p>
-          <w:p>
-            <w:pPr>
-              <w:autoSpaceDE w:val="0"/>
-              <w:autoSpaceDN w:val="0"/>
-              <w:adjustRightInd w:val="0"/>
-              <w:rPr>
-                <w:rFonts w:ascii="Consolas" w:hAnsi="Consolas" w:cs="Consolas"/>
-                <w:noProof/>
-                <w:color w:val="000000"/>
-                <w:sz w:val="19"/>
-                <w:szCs w:val="19"/>
-                <w:highlight w:val="white"/>
-              </w:rPr>
-            </w:pPr>
-          </w:p>
-          <w:p>
-            <w:pPr>
-              <w:autoSpaceDE w:val="0"/>
-              <w:autoSpaceDN w:val="0"/>
-              <w:adjustRightInd w:val="0"/>
-              <w:rPr>
-                <w:rFonts w:ascii="Consolas" w:hAnsi="Consolas" w:cs="Consolas"/>
-                <w:noProof/>
-                <w:color w:val="000000"/>
-                <w:sz w:val="19"/>
-                <w:szCs w:val="19"/>
-                <w:highlight w:val="white"/>
-              </w:rPr>
-            </w:pPr>
-            <w:r>
-              <w:rPr>
-                <w:rFonts w:ascii="Consolas" w:hAnsi="Consolas" w:cs="Consolas"/>
-                <w:noProof/>
-                <w:color w:val="000000"/>
-                <w:sz w:val="19"/>
-                <w:szCs w:val="19"/>
-                <w:highlight w:val="white"/>
-              </w:rPr>
-              <w:t xml:space="preserve">            </w:t>
-            </w:r>
-            <w:r>
-              <w:rPr>
-                <w:rFonts w:ascii="Consolas" w:hAnsi="Consolas" w:cs="Consolas"/>
-                <w:noProof/>
-                <w:color w:val="0000FF"/>
-                <w:sz w:val="19"/>
-                <w:szCs w:val="19"/>
-                <w:highlight w:val="white"/>
-              </w:rPr>
-              <w:t>if</w:t>
-            </w:r>
-            <w:r>
-              <w:rPr>
-                <w:rFonts w:ascii="Consolas" w:hAnsi="Consolas" w:cs="Consolas"/>
-                <w:noProof/>
-                <w:color w:val="000000"/>
-                <w:sz w:val="19"/>
-                <w:szCs w:val="19"/>
-                <w:highlight w:val="white"/>
-              </w:rPr>
-              <w:t xml:space="preserve"> (</w:t>
-            </w:r>
-            <w:r>
-              <w:rPr>
-                <w:rFonts w:ascii="Consolas" w:hAnsi="Consolas" w:cs="Consolas"/>
-                <w:noProof/>
-                <w:color w:val="2B91AF"/>
-                <w:sz w:val="19"/>
-                <w:szCs w:val="19"/>
-                <w:highlight w:val="white"/>
-              </w:rPr>
-              <w:t>Vector2</w:t>
-            </w:r>
-            <w:r>
-              <w:rPr>
-                <w:rFonts w:ascii="Consolas" w:hAnsi="Consolas" w:cs="Consolas"/>
-                <w:noProof/>
-                <w:color w:val="000000"/>
-                <w:sz w:val="19"/>
-                <w:szCs w:val="19"/>
-                <w:highlight w:val="white"/>
-              </w:rPr>
-              <w:t xml:space="preserve">.Distance(transform.position, </w:t>
-            </w:r>
-            <w:r>
-              <w:rPr>
-                <w:rFonts w:ascii="Consolas" w:hAnsi="Consolas" w:cs="Consolas"/>
-                <w:noProof/>
-                <w:color w:val="2B91AF"/>
-                <w:sz w:val="19"/>
-                <w:szCs w:val="19"/>
-                <w:highlight w:val="white"/>
-              </w:rPr>
-              <w:t>GameObject</w:t>
-            </w:r>
-            <w:r>
-              <w:rPr>
-                <w:rFonts w:ascii="Consolas" w:hAnsi="Consolas" w:cs="Consolas"/>
-                <w:noProof/>
-                <w:color w:val="000000"/>
-                <w:sz w:val="19"/>
-                <w:szCs w:val="19"/>
-                <w:highlight w:val="white"/>
-              </w:rPr>
-              <w:t>.FindWithTag(</w:t>
-            </w:r>
-            <w:r>
-              <w:rPr>
-                <w:rFonts w:ascii="Consolas" w:hAnsi="Consolas" w:cs="Consolas"/>
-                <w:noProof/>
-                <w:color w:val="A31515"/>
-                <w:sz w:val="19"/>
-                <w:szCs w:val="19"/>
-                <w:highlight w:val="white"/>
-              </w:rPr>
-              <w:t>"Blindguy"</w:t>
-            </w:r>
-            <w:r>
-              <w:rPr>
-                <w:rFonts w:ascii="Consolas" w:hAnsi="Consolas" w:cs="Consolas"/>
-                <w:noProof/>
-                <w:color w:val="000000"/>
-                <w:sz w:val="19"/>
-                <w:szCs w:val="19"/>
-                <w:highlight w:val="white"/>
-              </w:rPr>
-              <w:t>).transform.position) &lt;= attackDistance)</w:t>
-            </w:r>
-          </w:p>
-          <w:p>
-            <w:pPr>
-              <w:autoSpaceDE w:val="0"/>
-              <w:autoSpaceDN w:val="0"/>
-              <w:adjustRightInd w:val="0"/>
-              <w:rPr>
-                <w:rFonts w:ascii="Consolas" w:hAnsi="Consolas" w:cs="Consolas"/>
-                <w:noProof/>
-                <w:color w:val="000000"/>
-                <w:sz w:val="19"/>
-                <w:szCs w:val="19"/>
-                <w:highlight w:val="white"/>
-              </w:rPr>
-            </w:pPr>
-            <w:r>
-              <w:rPr>
-                <w:rFonts w:ascii="Consolas" w:hAnsi="Consolas" w:cs="Consolas"/>
-                <w:noProof/>
-                <w:color w:val="000000"/>
-                <w:sz w:val="19"/>
-                <w:szCs w:val="19"/>
-                <w:highlight w:val="white"/>
-              </w:rPr>
-              <w:t xml:space="preserve">            {</w:t>
-            </w:r>
-          </w:p>
-          <w:p>
-            <w:pPr>
-              <w:autoSpaceDE w:val="0"/>
-              <w:autoSpaceDN w:val="0"/>
-              <w:adjustRightInd w:val="0"/>
-              <w:rPr>
-                <w:rFonts w:ascii="Consolas" w:hAnsi="Consolas" w:cs="Consolas"/>
-                <w:noProof/>
-                <w:color w:val="000000"/>
-                <w:sz w:val="19"/>
-                <w:szCs w:val="19"/>
-                <w:highlight w:val="white"/>
-              </w:rPr>
-            </w:pPr>
-            <w:r>
-              <w:rPr>
-                <w:rFonts w:ascii="Consolas" w:hAnsi="Consolas" w:cs="Consolas"/>
-                <w:noProof/>
-                <w:color w:val="000000"/>
-                <w:sz w:val="19"/>
-                <w:szCs w:val="19"/>
-                <w:highlight w:val="white"/>
-              </w:rPr>
-              <w:t xml:space="preserve">                Attack();</w:t>
-            </w:r>
-          </w:p>
-          <w:p>
-            <w:pPr>
-              <w:autoSpaceDE w:val="0"/>
-              <w:autoSpaceDN w:val="0"/>
-              <w:adjustRightInd w:val="0"/>
-              <w:rPr>
-                <w:rFonts w:ascii="Consolas" w:hAnsi="Consolas" w:cs="Consolas"/>
-                <w:noProof/>
-                <w:color w:val="000000"/>
-                <w:sz w:val="19"/>
-                <w:szCs w:val="19"/>
-                <w:highlight w:val="white"/>
-              </w:rPr>
-            </w:pPr>
-            <w:r>
-              <w:rPr>
-                <w:rFonts w:ascii="Consolas" w:hAnsi="Consolas" w:cs="Consolas"/>
-                <w:noProof/>
-                <w:color w:val="000000"/>
-                <w:sz w:val="19"/>
-                <w:szCs w:val="19"/>
-                <w:highlight w:val="white"/>
-              </w:rPr>
-              <w:t xml:space="preserve">            }</w:t>
-            </w:r>
-          </w:p>
-          <w:p>
-            <w:pPr>
-              <w:autoSpaceDE w:val="0"/>
-              <w:autoSpaceDN w:val="0"/>
-              <w:adjustRightInd w:val="0"/>
-              <w:rPr>
-                <w:rFonts w:ascii="Consolas" w:hAnsi="Consolas" w:cs="Consolas"/>
-                <w:noProof/>
-                <w:color w:val="000000"/>
-                <w:sz w:val="19"/>
-                <w:szCs w:val="19"/>
-                <w:highlight w:val="white"/>
-              </w:rPr>
-            </w:pPr>
-            <w:r>
-              <w:rPr>
-                <w:rFonts w:ascii="Consolas" w:hAnsi="Consolas" w:cs="Consolas"/>
-                <w:noProof/>
-                <w:color w:val="000000"/>
-                <w:sz w:val="19"/>
-                <w:szCs w:val="19"/>
-                <w:highlight w:val="white"/>
-              </w:rPr>
-              <w:t xml:space="preserve">            </w:t>
-            </w:r>
-            <w:r>
-              <w:rPr>
-                <w:rFonts w:ascii="Consolas" w:hAnsi="Consolas" w:cs="Consolas"/>
-                <w:noProof/>
-                <w:color w:val="0000FF"/>
-                <w:sz w:val="19"/>
-                <w:szCs w:val="19"/>
-                <w:highlight w:val="white"/>
-              </w:rPr>
-              <w:t>else</w:t>
-            </w:r>
-            <w:r>
-              <w:rPr>
-                <w:rFonts w:ascii="Consolas" w:hAnsi="Consolas" w:cs="Consolas"/>
-                <w:noProof/>
-                <w:color w:val="000000"/>
-                <w:sz w:val="19"/>
-                <w:szCs w:val="19"/>
-                <w:highlight w:val="white"/>
-              </w:rPr>
-              <w:t xml:space="preserve"> </w:t>
-            </w:r>
-            <w:r>
-              <w:rPr>
-                <w:rFonts w:ascii="Consolas" w:hAnsi="Consolas" w:cs="Consolas"/>
-                <w:noProof/>
-                <w:color w:val="0000FF"/>
-                <w:sz w:val="19"/>
-                <w:szCs w:val="19"/>
-                <w:highlight w:val="white"/>
-              </w:rPr>
-              <w:t>if</w:t>
-            </w:r>
-            <w:r>
-              <w:rPr>
-                <w:rFonts w:ascii="Consolas" w:hAnsi="Consolas" w:cs="Consolas"/>
-                <w:noProof/>
-                <w:color w:val="000000"/>
-                <w:sz w:val="19"/>
-                <w:szCs w:val="19"/>
-                <w:highlight w:val="white"/>
-              </w:rPr>
-              <w:t xml:space="preserve"> (</w:t>
-            </w:r>
-            <w:r>
-              <w:rPr>
-                <w:rFonts w:ascii="Consolas" w:hAnsi="Consolas" w:cs="Consolas"/>
-                <w:noProof/>
-                <w:color w:val="2B91AF"/>
-                <w:sz w:val="19"/>
-                <w:szCs w:val="19"/>
-                <w:highlight w:val="white"/>
-              </w:rPr>
-              <w:t>Vector2</w:t>
-            </w:r>
-            <w:r>
-              <w:rPr>
-                <w:rFonts w:ascii="Consolas" w:hAnsi="Consolas" w:cs="Consolas"/>
-                <w:noProof/>
-                <w:color w:val="000000"/>
-                <w:sz w:val="19"/>
-                <w:szCs w:val="19"/>
-                <w:highlight w:val="white"/>
-              </w:rPr>
-              <w:t xml:space="preserve">.Distance(transform.position, </w:t>
-            </w:r>
-            <w:r>
-              <w:rPr>
-                <w:rFonts w:ascii="Consolas" w:hAnsi="Consolas" w:cs="Consolas"/>
-                <w:noProof/>
-                <w:color w:val="2B91AF"/>
-                <w:sz w:val="19"/>
-                <w:szCs w:val="19"/>
-                <w:highlight w:val="white"/>
-              </w:rPr>
-              <w:t>GameObject</w:t>
-            </w:r>
-            <w:r>
-              <w:rPr>
-                <w:rFonts w:ascii="Consolas" w:hAnsi="Consolas" w:cs="Consolas"/>
-                <w:noProof/>
-                <w:color w:val="000000"/>
-                <w:sz w:val="19"/>
-                <w:szCs w:val="19"/>
-                <w:highlight w:val="white"/>
-              </w:rPr>
-              <w:t>.FindWithTag(</w:t>
-            </w:r>
-            <w:r>
-              <w:rPr>
-                <w:rFonts w:ascii="Consolas" w:hAnsi="Consolas" w:cs="Consolas"/>
-                <w:noProof/>
-                <w:color w:val="A31515"/>
-                <w:sz w:val="19"/>
-                <w:szCs w:val="19"/>
-                <w:highlight w:val="white"/>
-              </w:rPr>
-              <w:t>"Blindguy"</w:t>
-            </w:r>
-            <w:r>
-              <w:rPr>
-                <w:rFonts w:ascii="Consolas" w:hAnsi="Consolas" w:cs="Consolas"/>
-                <w:noProof/>
-                <w:color w:val="000000"/>
-                <w:sz w:val="19"/>
-                <w:szCs w:val="19"/>
-                <w:highlight w:val="white"/>
-              </w:rPr>
-              <w:t>).transform.position) &lt;= revealDistance)</w:t>
-            </w:r>
-          </w:p>
-          <w:p>
-            <w:pPr>
-              <w:autoSpaceDE w:val="0"/>
-              <w:autoSpaceDN w:val="0"/>
-              <w:adjustRightInd w:val="0"/>
-              <w:rPr>
-                <w:rFonts w:ascii="Consolas" w:hAnsi="Consolas" w:cs="Consolas"/>
-                <w:noProof/>
-                <w:color w:val="000000"/>
-                <w:sz w:val="19"/>
-                <w:szCs w:val="19"/>
-                <w:highlight w:val="white"/>
-              </w:rPr>
-            </w:pPr>
-            <w:r>
-              <w:rPr>
-                <w:rFonts w:ascii="Consolas" w:hAnsi="Consolas" w:cs="Consolas"/>
-                <w:noProof/>
-                <w:color w:val="000000"/>
-                <w:sz w:val="19"/>
-                <w:szCs w:val="19"/>
-                <w:highlight w:val="white"/>
-              </w:rPr>
-              <w:t xml:space="preserve">            {</w:t>
-            </w:r>
-          </w:p>
-          <w:p>
-            <w:pPr>
-              <w:autoSpaceDE w:val="0"/>
-              <w:autoSpaceDN w:val="0"/>
-              <w:adjustRightInd w:val="0"/>
-              <w:rPr>
-                <w:rFonts w:ascii="Consolas" w:hAnsi="Consolas" w:cs="Consolas"/>
-                <w:noProof/>
-                <w:color w:val="000000"/>
-                <w:sz w:val="19"/>
-                <w:szCs w:val="19"/>
-                <w:highlight w:val="white"/>
-              </w:rPr>
-            </w:pPr>
-            <w:r>
-              <w:rPr>
-                <w:rFonts w:ascii="Consolas" w:hAnsi="Consolas" w:cs="Consolas"/>
-                <w:noProof/>
-                <w:color w:val="000000"/>
-                <w:sz w:val="19"/>
-                <w:szCs w:val="19"/>
-                <w:highlight w:val="white"/>
-              </w:rPr>
-              <w:t xml:space="preserve">                Reveal();</w:t>
-            </w:r>
-          </w:p>
-          <w:p>
-            <w:pPr>
-              <w:autoSpaceDE w:val="0"/>
-              <w:autoSpaceDN w:val="0"/>
-              <w:adjustRightInd w:val="0"/>
-              <w:rPr>
-                <w:rFonts w:ascii="Consolas" w:hAnsi="Consolas" w:cs="Consolas"/>
-                <w:noProof/>
-                <w:color w:val="000000"/>
-                <w:sz w:val="19"/>
-                <w:szCs w:val="19"/>
-                <w:highlight w:val="white"/>
-              </w:rPr>
-            </w:pPr>
-            <w:r>
-              <w:rPr>
-                <w:rFonts w:ascii="Consolas" w:hAnsi="Consolas" w:cs="Consolas"/>
-                <w:noProof/>
-                <w:color w:val="000000"/>
-                <w:sz w:val="19"/>
-                <w:szCs w:val="19"/>
-                <w:highlight w:val="white"/>
-              </w:rPr>
               <w:t xml:space="preserve">            }</w:t>
             </w:r>
           </w:p>
@@ -11545,10 +11628,10 @@
           <w:lang w:val="en-US"/>
         </w:rPr>
         <w:drawing>
-          <wp:inline distT="0" distB="0" distL="0" distR="0" wp14:anchorId="5C50AE1D" wp14:editId="1E346FDF">
-            <wp:extent cx="5943600" cy="2936875"/>
+          <wp:inline distT="0" distB="0" distL="0" distR="0" wp14:anchorId="64EBAD81" wp14:editId="0EEE4DD8">
+            <wp:extent cx="5867400" cy="3467100"/>
             <wp:effectExtent l="0" t="0" r="0" b="0"/>
-            <wp:docPr id="3" name="Picture 3"/>
+            <wp:docPr id="4" name="Picture 4"/>
             <wp:cNvGraphicFramePr>
               <a:graphicFrameLocks xmlns:a="http://schemas.openxmlformats.org/drawingml/2006/main" noChangeAspect="1"/>
             </wp:cNvGraphicFramePr>
@@ -11568,7 +11651,7 @@
                   <pic:spPr>
                     <a:xfrm>
                       <a:off x="0" y="0"/>
-                      <a:ext cx="5943600" cy="2936875"/>
+                      <a:ext cx="5867400" cy="3467100"/>
                     </a:xfrm>
                     <a:prstGeom prst="rect">
                       <a:avLst/>
@@ -12047,6 +12130,7 @@
                 <w:highlight w:val="white"/>
                 <w:lang w:val="en-US"/>
               </w:rPr>
+              <w:lastRenderedPageBreak/>
               <w:tab/>
             </w:r>
             <w:r>
@@ -12511,7 +12595,6 @@
                 <w:highlight w:val="white"/>
                 <w:lang w:val="en-US"/>
               </w:rPr>
-              <w:lastRenderedPageBreak/>
               <w:tab/>
               <w:t>}</w:t>
             </w:r>
@@ -46571,7 +46654,6 @@
               <w:t xml:space="preserve"> </w:t>
             </w:r>
             <w:proofErr w:type="spellStart"/>
-            <w:proofErr w:type="gramStart"/>
             <w:r>
               <w:rPr>
                 <w:rFonts w:ascii="Consolas" w:hAnsi="Consolas" w:cs="Consolas"/>
@@ -46593,9 +46675,106 @@
                 <w:highlight w:val="white"/>
                 <w:lang w:val="en-US"/>
               </w:rPr>
-              <w:t xml:space="preserve"> :</w:t>
-            </w:r>
-            <w:proofErr w:type="gramEnd"/>
+              <w:t xml:space="preserve"> : </w:t>
+            </w:r>
+            <w:proofErr w:type="spellStart"/>
+            <w:r>
+              <w:rPr>
+                <w:rFonts w:ascii="Consolas" w:hAnsi="Consolas" w:cs="Consolas"/>
+                <w:color w:val="2B91AF"/>
+                <w:sz w:val="19"/>
+                <w:szCs w:val="19"/>
+                <w:highlight w:val="white"/>
+                <w:lang w:val="en-US"/>
+              </w:rPr>
+              <w:t>ObserverBase</w:t>
+            </w:r>
+            <w:proofErr w:type="spellEnd"/>
+            <w:r>
+              <w:rPr>
+                <w:rFonts w:ascii="Consolas" w:hAnsi="Consolas" w:cs="Consolas"/>
+                <w:color w:val="000000"/>
+                <w:sz w:val="19"/>
+                <w:szCs w:val="19"/>
+                <w:highlight w:val="white"/>
+                <w:lang w:val="en-US"/>
+              </w:rPr>
+              <w:t xml:space="preserve"> {</w:t>
+            </w:r>
+          </w:p>
+          <w:p>
+            <w:pPr>
+              <w:autoSpaceDE w:val="0"/>
+              <w:autoSpaceDN w:val="0"/>
+              <w:adjustRightInd w:val="0"/>
+              <w:rPr>
+                <w:rFonts w:ascii="Consolas" w:hAnsi="Consolas" w:cs="Consolas"/>
+                <w:color w:val="000000"/>
+                <w:sz w:val="19"/>
+                <w:szCs w:val="19"/>
+                <w:highlight w:val="white"/>
+                <w:lang w:val="en-US"/>
+              </w:rPr>
+            </w:pPr>
+            <w:r>
+              <w:rPr>
+                <w:rFonts w:ascii="Consolas" w:hAnsi="Consolas" w:cs="Consolas"/>
+                <w:color w:val="000000"/>
+                <w:sz w:val="19"/>
+                <w:szCs w:val="19"/>
+                <w:highlight w:val="white"/>
+                <w:lang w:val="en-US"/>
+              </w:rPr>
+              <w:tab/>
+            </w:r>
+            <w:r>
+              <w:rPr>
+                <w:rFonts w:ascii="Consolas" w:hAnsi="Consolas" w:cs="Consolas"/>
+                <w:color w:val="008000"/>
+                <w:sz w:val="19"/>
+                <w:szCs w:val="19"/>
+                <w:highlight w:val="white"/>
+                <w:lang w:val="en-US"/>
+              </w:rPr>
+              <w:t>//create a delegate for callbacks</w:t>
+            </w:r>
+          </w:p>
+          <w:p>
+            <w:pPr>
+              <w:autoSpaceDE w:val="0"/>
+              <w:autoSpaceDN w:val="0"/>
+              <w:adjustRightInd w:val="0"/>
+              <w:rPr>
+                <w:rFonts w:ascii="Consolas" w:hAnsi="Consolas" w:cs="Consolas"/>
+                <w:color w:val="000000"/>
+                <w:sz w:val="19"/>
+                <w:szCs w:val="19"/>
+                <w:highlight w:val="white"/>
+                <w:lang w:val="en-US"/>
+              </w:rPr>
+            </w:pPr>
+            <w:r>
+              <w:rPr>
+                <w:rFonts w:ascii="Consolas" w:hAnsi="Consolas" w:cs="Consolas"/>
+                <w:color w:val="000000"/>
+                <w:sz w:val="19"/>
+                <w:szCs w:val="19"/>
+                <w:highlight w:val="white"/>
+                <w:lang w:val="en-US"/>
+              </w:rPr>
+              <w:tab/>
+            </w:r>
+            <w:r>
+              <w:rPr>
+                <w:rFonts w:ascii="Consolas" w:hAnsi="Consolas" w:cs="Consolas"/>
+                <w:color w:val="0000FF"/>
+                <w:sz w:val="19"/>
+                <w:szCs w:val="19"/>
+                <w:highlight w:val="white"/>
+                <w:lang w:val="en-US"/>
+              </w:rPr>
+              <w:t>public</w:t>
+            </w:r>
             <w:r>
               <w:rPr>
                 <w:rFonts w:ascii="Consolas" w:hAnsi="Consolas" w:cs="Consolas"/>
@@ -46607,6 +46786,50 @@
               </w:rPr>
               <w:t xml:space="preserve"> </w:t>
             </w:r>
+            <w:r>
+              <w:rPr>
+                <w:rFonts w:ascii="Consolas" w:hAnsi="Consolas" w:cs="Consolas"/>
+                <w:color w:val="0000FF"/>
+                <w:sz w:val="19"/>
+                <w:szCs w:val="19"/>
+                <w:highlight w:val="white"/>
+                <w:lang w:val="en-US"/>
+              </w:rPr>
+              <w:t>delegate</w:t>
+            </w:r>
+            <w:r>
+              <w:rPr>
+                <w:rFonts w:ascii="Consolas" w:hAnsi="Consolas" w:cs="Consolas"/>
+                <w:color w:val="000000"/>
+                <w:sz w:val="19"/>
+                <w:szCs w:val="19"/>
+                <w:highlight w:val="white"/>
+                <w:lang w:val="en-US"/>
+              </w:rPr>
+              <w:t xml:space="preserve"> </w:t>
+            </w:r>
+            <w:r>
+              <w:rPr>
+                <w:rFonts w:ascii="Consolas" w:hAnsi="Consolas" w:cs="Consolas"/>
+                <w:color w:val="0000FF"/>
+                <w:sz w:val="19"/>
+                <w:szCs w:val="19"/>
+                <w:highlight w:val="white"/>
+                <w:lang w:val="en-US"/>
+              </w:rPr>
+              <w:t>void</w:t>
+            </w:r>
+            <w:r>
+              <w:rPr>
+                <w:rFonts w:ascii="Consolas" w:hAnsi="Consolas" w:cs="Consolas"/>
+                <w:color w:val="000000"/>
+                <w:sz w:val="19"/>
+                <w:szCs w:val="19"/>
+                <w:highlight w:val="white"/>
+                <w:lang w:val="en-US"/>
+              </w:rPr>
+              <w:t xml:space="preserve"> </w:t>
+            </w:r>
             <w:proofErr w:type="spellStart"/>
             <w:r>
               <w:rPr>
@@ -46617,7 +46840,7 @@
                 <w:highlight w:val="white"/>
                 <w:lang w:val="en-US"/>
               </w:rPr>
-              <w:t>ObserverBase</w:t>
+              <w:t>BarkCallback</w:t>
             </w:r>
             <w:proofErr w:type="spellEnd"/>
             <w:r>
@@ -46629,7 +46852,7 @@
                 <w:highlight w:val="white"/>
                 <w:lang w:val="en-US"/>
               </w:rPr>
-              <w:t xml:space="preserve"> {</w:t>
+              <w:t>();</w:t>
             </w:r>
           </w:p>
           <w:p>
@@ -46666,8 +46889,119 @@
                 <w:highlight w:val="white"/>
                 <w:lang w:val="en-US"/>
               </w:rPr>
-              <w:t>//create a delegate for callbacks</w:t>
-            </w:r>
+              <w:t>//callback function is stored in this delegate</w:t>
+            </w:r>
+          </w:p>
+          <w:p>
+            <w:pPr>
+              <w:autoSpaceDE w:val="0"/>
+              <w:autoSpaceDN w:val="0"/>
+              <w:adjustRightInd w:val="0"/>
+              <w:rPr>
+                <w:rFonts w:ascii="Consolas" w:hAnsi="Consolas" w:cs="Consolas"/>
+                <w:color w:val="000000"/>
+                <w:sz w:val="19"/>
+                <w:szCs w:val="19"/>
+                <w:highlight w:val="white"/>
+                <w:lang w:val="en-US"/>
+              </w:rPr>
+            </w:pPr>
+            <w:r>
+              <w:rPr>
+                <w:rFonts w:ascii="Consolas" w:hAnsi="Consolas" w:cs="Consolas"/>
+                <w:color w:val="000000"/>
+                <w:sz w:val="19"/>
+                <w:szCs w:val="19"/>
+                <w:highlight w:val="white"/>
+                <w:lang w:val="en-US"/>
+              </w:rPr>
+              <w:tab/>
+            </w:r>
+            <w:r>
+              <w:rPr>
+                <w:rFonts w:ascii="Consolas" w:hAnsi="Consolas" w:cs="Consolas"/>
+                <w:color w:val="0000FF"/>
+                <w:sz w:val="19"/>
+                <w:szCs w:val="19"/>
+                <w:highlight w:val="white"/>
+                <w:lang w:val="en-US"/>
+              </w:rPr>
+              <w:t>private</w:t>
+            </w:r>
+            <w:r>
+              <w:rPr>
+                <w:rFonts w:ascii="Consolas" w:hAnsi="Consolas" w:cs="Consolas"/>
+                <w:color w:val="000000"/>
+                <w:sz w:val="19"/>
+                <w:szCs w:val="19"/>
+                <w:highlight w:val="white"/>
+                <w:lang w:val="en-US"/>
+              </w:rPr>
+              <w:t xml:space="preserve"> </w:t>
+            </w:r>
+            <w:proofErr w:type="spellStart"/>
+            <w:r>
+              <w:rPr>
+                <w:rFonts w:ascii="Consolas" w:hAnsi="Consolas" w:cs="Consolas"/>
+                <w:color w:val="2B91AF"/>
+                <w:sz w:val="19"/>
+                <w:szCs w:val="19"/>
+                <w:highlight w:val="white"/>
+                <w:lang w:val="en-US"/>
+              </w:rPr>
+              <w:t>BarkCallback</w:t>
+            </w:r>
+            <w:proofErr w:type="spellEnd"/>
+            <w:r>
+              <w:rPr>
+                <w:rFonts w:ascii="Consolas" w:hAnsi="Consolas" w:cs="Consolas"/>
+                <w:color w:val="000000"/>
+                <w:sz w:val="19"/>
+                <w:szCs w:val="19"/>
+                <w:highlight w:val="white"/>
+                <w:lang w:val="en-US"/>
+              </w:rPr>
+              <w:t xml:space="preserve"> </w:t>
+            </w:r>
+            <w:proofErr w:type="spellStart"/>
+            <w:r>
+              <w:rPr>
+                <w:rFonts w:ascii="Consolas" w:hAnsi="Consolas" w:cs="Consolas"/>
+                <w:color w:val="000000"/>
+                <w:sz w:val="19"/>
+                <w:szCs w:val="19"/>
+                <w:highlight w:val="white"/>
+                <w:lang w:val="en-US"/>
+              </w:rPr>
+              <w:t>barkCallback</w:t>
+            </w:r>
+            <w:proofErr w:type="spellEnd"/>
+            <w:r>
+              <w:rPr>
+                <w:rFonts w:ascii="Consolas" w:hAnsi="Consolas" w:cs="Consolas"/>
+                <w:color w:val="000000"/>
+                <w:sz w:val="19"/>
+                <w:szCs w:val="19"/>
+                <w:highlight w:val="white"/>
+                <w:lang w:val="en-US"/>
+              </w:rPr>
+              <w:t>;</w:t>
+            </w:r>
+          </w:p>
+          <w:p>
+            <w:pPr>
+              <w:autoSpaceDE w:val="0"/>
+              <w:autoSpaceDN w:val="0"/>
+              <w:adjustRightInd w:val="0"/>
+              <w:rPr>
+                <w:rFonts w:ascii="Consolas" w:hAnsi="Consolas" w:cs="Consolas"/>
+                <w:color w:val="000000"/>
+                <w:sz w:val="19"/>
+                <w:szCs w:val="19"/>
+                <w:highlight w:val="white"/>
+                <w:lang w:val="en-US"/>
+              </w:rPr>
+            </w:pPr>
           </w:p>
           <w:p>
             <w:pPr>
@@ -46716,17 +47050,43 @@
               </w:rPr>
               <w:t xml:space="preserve"> </w:t>
             </w:r>
-            <w:r>
-              <w:rPr>
-                <w:rFonts w:ascii="Consolas" w:hAnsi="Consolas" w:cs="Consolas"/>
-                <w:color w:val="0000FF"/>
-                <w:sz w:val="19"/>
-                <w:szCs w:val="19"/>
-                <w:highlight w:val="white"/>
-                <w:lang w:val="en-US"/>
-              </w:rPr>
-              <w:t>delegate</w:t>
-            </w:r>
+            <w:proofErr w:type="spellStart"/>
+            <w:r>
+              <w:rPr>
+                <w:rFonts w:ascii="Consolas" w:hAnsi="Consolas" w:cs="Consolas"/>
+                <w:color w:val="000000"/>
+                <w:sz w:val="19"/>
+                <w:szCs w:val="19"/>
+                <w:highlight w:val="white"/>
+                <w:lang w:val="en-US"/>
+              </w:rPr>
+              <w:t>BarkPowerObserver</w:t>
+            </w:r>
+            <w:proofErr w:type="spellEnd"/>
+            <w:r>
+              <w:rPr>
+                <w:rFonts w:ascii="Consolas" w:hAnsi="Consolas" w:cs="Consolas"/>
+                <w:color w:val="000000"/>
+                <w:sz w:val="19"/>
+                <w:szCs w:val="19"/>
+                <w:highlight w:val="white"/>
+                <w:lang w:val="en-US"/>
+              </w:rPr>
+              <w:t>(</w:t>
+            </w:r>
+            <w:proofErr w:type="spellStart"/>
+            <w:r>
+              <w:rPr>
+                <w:rFonts w:ascii="Consolas" w:hAnsi="Consolas" w:cs="Consolas"/>
+                <w:color w:val="2B91AF"/>
+                <w:sz w:val="19"/>
+                <w:szCs w:val="19"/>
+                <w:highlight w:val="white"/>
+                <w:lang w:val="en-US"/>
+              </w:rPr>
+              <w:t>BarkCallback</w:t>
+            </w:r>
+            <w:proofErr w:type="spellEnd"/>
             <w:r>
               <w:rPr>
                 <w:rFonts w:ascii="Consolas" w:hAnsi="Consolas" w:cs="Consolas"/>
@@ -46738,6 +47098,275 @@
               </w:rPr>
               <w:t xml:space="preserve"> </w:t>
             </w:r>
+            <w:proofErr w:type="spellStart"/>
+            <w:r>
+              <w:rPr>
+                <w:rFonts w:ascii="Consolas" w:hAnsi="Consolas" w:cs="Consolas"/>
+                <w:color w:val="000000"/>
+                <w:sz w:val="19"/>
+                <w:szCs w:val="19"/>
+                <w:highlight w:val="white"/>
+                <w:lang w:val="en-US"/>
+              </w:rPr>
+              <w:t>callbackFunction</w:t>
+            </w:r>
+            <w:proofErr w:type="spellEnd"/>
+            <w:r>
+              <w:rPr>
+                <w:rFonts w:ascii="Consolas" w:hAnsi="Consolas" w:cs="Consolas"/>
+                <w:color w:val="000000"/>
+                <w:sz w:val="19"/>
+                <w:szCs w:val="19"/>
+                <w:highlight w:val="white"/>
+                <w:lang w:val="en-US"/>
+              </w:rPr>
+              <w:t>) {</w:t>
+            </w:r>
+          </w:p>
+          <w:p>
+            <w:pPr>
+              <w:autoSpaceDE w:val="0"/>
+              <w:autoSpaceDN w:val="0"/>
+              <w:adjustRightInd w:val="0"/>
+              <w:rPr>
+                <w:rFonts w:ascii="Consolas" w:hAnsi="Consolas" w:cs="Consolas"/>
+                <w:color w:val="000000"/>
+                <w:sz w:val="19"/>
+                <w:szCs w:val="19"/>
+                <w:highlight w:val="white"/>
+                <w:lang w:val="en-US"/>
+              </w:rPr>
+            </w:pPr>
+            <w:r>
+              <w:rPr>
+                <w:rFonts w:ascii="Consolas" w:hAnsi="Consolas" w:cs="Consolas"/>
+                <w:color w:val="000000"/>
+                <w:sz w:val="19"/>
+                <w:szCs w:val="19"/>
+                <w:highlight w:val="white"/>
+                <w:lang w:val="en-US"/>
+              </w:rPr>
+              <w:tab/>
+            </w:r>
+            <w:r>
+              <w:rPr>
+                <w:rFonts w:ascii="Consolas" w:hAnsi="Consolas" w:cs="Consolas"/>
+                <w:color w:val="000000"/>
+                <w:sz w:val="19"/>
+                <w:szCs w:val="19"/>
+                <w:highlight w:val="white"/>
+                <w:lang w:val="en-US"/>
+              </w:rPr>
+              <w:tab/>
+            </w:r>
+            <w:r>
+              <w:rPr>
+                <w:rFonts w:ascii="Consolas" w:hAnsi="Consolas" w:cs="Consolas"/>
+                <w:color w:val="008000"/>
+                <w:sz w:val="19"/>
+                <w:szCs w:val="19"/>
+                <w:highlight w:val="white"/>
+                <w:lang w:val="en-US"/>
+              </w:rPr>
+              <w:t>//save the callback method</w:t>
+            </w:r>
+          </w:p>
+          <w:p>
+            <w:pPr>
+              <w:autoSpaceDE w:val="0"/>
+              <w:autoSpaceDN w:val="0"/>
+              <w:adjustRightInd w:val="0"/>
+              <w:rPr>
+                <w:rFonts w:ascii="Consolas" w:hAnsi="Consolas" w:cs="Consolas"/>
+                <w:color w:val="000000"/>
+                <w:sz w:val="19"/>
+                <w:szCs w:val="19"/>
+                <w:highlight w:val="white"/>
+                <w:lang w:val="en-US"/>
+              </w:rPr>
+            </w:pPr>
+            <w:r>
+              <w:rPr>
+                <w:rFonts w:ascii="Consolas" w:hAnsi="Consolas" w:cs="Consolas"/>
+                <w:color w:val="000000"/>
+                <w:sz w:val="19"/>
+                <w:szCs w:val="19"/>
+                <w:highlight w:val="white"/>
+                <w:lang w:val="en-US"/>
+              </w:rPr>
+              <w:tab/>
+            </w:r>
+            <w:r>
+              <w:rPr>
+                <w:rFonts w:ascii="Consolas" w:hAnsi="Consolas" w:cs="Consolas"/>
+                <w:color w:val="000000"/>
+                <w:sz w:val="19"/>
+                <w:szCs w:val="19"/>
+                <w:highlight w:val="white"/>
+                <w:lang w:val="en-US"/>
+              </w:rPr>
+              <w:tab/>
+            </w:r>
+            <w:proofErr w:type="spellStart"/>
+            <w:r>
+              <w:rPr>
+                <w:rFonts w:ascii="Consolas" w:hAnsi="Consolas" w:cs="Consolas"/>
+                <w:color w:val="000000"/>
+                <w:sz w:val="19"/>
+                <w:szCs w:val="19"/>
+                <w:highlight w:val="white"/>
+                <w:lang w:val="en-US"/>
+              </w:rPr>
+              <w:t>barkCallback</w:t>
+            </w:r>
+            <w:proofErr w:type="spellEnd"/>
+            <w:r>
+              <w:rPr>
+                <w:rFonts w:ascii="Consolas" w:hAnsi="Consolas" w:cs="Consolas"/>
+                <w:color w:val="000000"/>
+                <w:sz w:val="19"/>
+                <w:szCs w:val="19"/>
+                <w:highlight w:val="white"/>
+                <w:lang w:val="en-US"/>
+              </w:rPr>
+              <w:t xml:space="preserve"> = </w:t>
+            </w:r>
+            <w:proofErr w:type="spellStart"/>
+            <w:r>
+              <w:rPr>
+                <w:rFonts w:ascii="Consolas" w:hAnsi="Consolas" w:cs="Consolas"/>
+                <w:color w:val="000000"/>
+                <w:sz w:val="19"/>
+                <w:szCs w:val="19"/>
+                <w:highlight w:val="white"/>
+                <w:lang w:val="en-US"/>
+              </w:rPr>
+              <w:t>callbackFunction</w:t>
+            </w:r>
+            <w:proofErr w:type="spellEnd"/>
+            <w:r>
+              <w:rPr>
+                <w:rFonts w:ascii="Consolas" w:hAnsi="Consolas" w:cs="Consolas"/>
+                <w:color w:val="000000"/>
+                <w:sz w:val="19"/>
+                <w:szCs w:val="19"/>
+                <w:highlight w:val="white"/>
+                <w:lang w:val="en-US"/>
+              </w:rPr>
+              <w:t>;</w:t>
+            </w:r>
+          </w:p>
+          <w:p>
+            <w:pPr>
+              <w:autoSpaceDE w:val="0"/>
+              <w:autoSpaceDN w:val="0"/>
+              <w:adjustRightInd w:val="0"/>
+              <w:rPr>
+                <w:rFonts w:ascii="Consolas" w:hAnsi="Consolas" w:cs="Consolas"/>
+                <w:color w:val="000000"/>
+                <w:sz w:val="19"/>
+                <w:szCs w:val="19"/>
+                <w:highlight w:val="white"/>
+                <w:lang w:val="en-US"/>
+              </w:rPr>
+            </w:pPr>
+            <w:r>
+              <w:rPr>
+                <w:rFonts w:ascii="Consolas" w:hAnsi="Consolas" w:cs="Consolas"/>
+                <w:color w:val="000000"/>
+                <w:sz w:val="19"/>
+                <w:szCs w:val="19"/>
+                <w:highlight w:val="white"/>
+                <w:lang w:val="en-US"/>
+              </w:rPr>
+              <w:tab/>
+              <w:t>}</w:t>
+            </w:r>
+          </w:p>
+          <w:p>
+            <w:pPr>
+              <w:autoSpaceDE w:val="0"/>
+              <w:autoSpaceDN w:val="0"/>
+              <w:adjustRightInd w:val="0"/>
+              <w:rPr>
+                <w:rFonts w:ascii="Consolas" w:hAnsi="Consolas" w:cs="Consolas"/>
+                <w:color w:val="000000"/>
+                <w:sz w:val="19"/>
+                <w:szCs w:val="19"/>
+                <w:highlight w:val="white"/>
+                <w:lang w:val="en-US"/>
+              </w:rPr>
+            </w:pPr>
+          </w:p>
+          <w:p>
+            <w:pPr>
+              <w:autoSpaceDE w:val="0"/>
+              <w:autoSpaceDN w:val="0"/>
+              <w:adjustRightInd w:val="0"/>
+              <w:rPr>
+                <w:rFonts w:ascii="Consolas" w:hAnsi="Consolas" w:cs="Consolas"/>
+                <w:color w:val="000000"/>
+                <w:sz w:val="19"/>
+                <w:szCs w:val="19"/>
+                <w:highlight w:val="white"/>
+                <w:lang w:val="en-US"/>
+              </w:rPr>
+            </w:pPr>
+            <w:r>
+              <w:rPr>
+                <w:rFonts w:ascii="Consolas" w:hAnsi="Consolas" w:cs="Consolas"/>
+                <w:color w:val="000000"/>
+                <w:sz w:val="19"/>
+                <w:szCs w:val="19"/>
+                <w:highlight w:val="white"/>
+                <w:lang w:val="en-US"/>
+              </w:rPr>
+              <w:tab/>
+            </w:r>
+            <w:r>
+              <w:rPr>
+                <w:rFonts w:ascii="Consolas" w:hAnsi="Consolas" w:cs="Consolas"/>
+                <w:color w:val="0000FF"/>
+                <w:sz w:val="19"/>
+                <w:szCs w:val="19"/>
+                <w:highlight w:val="white"/>
+                <w:lang w:val="en-US"/>
+              </w:rPr>
+              <w:t>public</w:t>
+            </w:r>
+            <w:r>
+              <w:rPr>
+                <w:rFonts w:ascii="Consolas" w:hAnsi="Consolas" w:cs="Consolas"/>
+                <w:color w:val="000000"/>
+                <w:sz w:val="19"/>
+                <w:szCs w:val="19"/>
+                <w:highlight w:val="white"/>
+                <w:lang w:val="en-US"/>
+              </w:rPr>
+              <w:t xml:space="preserve"> </w:t>
+            </w:r>
+            <w:r>
+              <w:rPr>
+                <w:rFonts w:ascii="Consolas" w:hAnsi="Consolas" w:cs="Consolas"/>
+                <w:color w:val="0000FF"/>
+                <w:sz w:val="19"/>
+                <w:szCs w:val="19"/>
+                <w:highlight w:val="white"/>
+                <w:lang w:val="en-US"/>
+              </w:rPr>
+              <w:t>override</w:t>
+            </w:r>
+            <w:r>
+              <w:rPr>
+                <w:rFonts w:ascii="Consolas" w:hAnsi="Consolas" w:cs="Consolas"/>
+                <w:color w:val="000000"/>
+                <w:sz w:val="19"/>
+                <w:szCs w:val="19"/>
+                <w:highlight w:val="white"/>
+                <w:lang w:val="en-US"/>
+              </w:rPr>
+              <w:t xml:space="preserve"> </w:t>
+            </w:r>
             <w:r>
               <w:rPr>
                 <w:rFonts w:ascii="Consolas" w:hAnsi="Consolas" w:cs="Consolas"/>
@@ -46758,20 +47387,105 @@
                 <w:highlight w:val="white"/>
                 <w:lang w:val="en-US"/>
               </w:rPr>
-              <w:t xml:space="preserve"> </w:t>
+              <w:t xml:space="preserve"> Update() {</w:t>
+            </w:r>
+          </w:p>
+          <w:p>
+            <w:pPr>
+              <w:autoSpaceDE w:val="0"/>
+              <w:autoSpaceDN w:val="0"/>
+              <w:adjustRightInd w:val="0"/>
+              <w:rPr>
+                <w:rFonts w:ascii="Consolas" w:hAnsi="Consolas" w:cs="Consolas"/>
+                <w:color w:val="000000"/>
+                <w:sz w:val="19"/>
+                <w:szCs w:val="19"/>
+                <w:highlight w:val="white"/>
+                <w:lang w:val="en-US"/>
+              </w:rPr>
+            </w:pPr>
+            <w:r>
+              <w:rPr>
+                <w:rFonts w:ascii="Consolas" w:hAnsi="Consolas" w:cs="Consolas"/>
+                <w:color w:val="000000"/>
+                <w:sz w:val="19"/>
+                <w:szCs w:val="19"/>
+                <w:highlight w:val="white"/>
+                <w:lang w:val="en-US"/>
+              </w:rPr>
+              <w:tab/>
+            </w:r>
+            <w:r>
+              <w:rPr>
+                <w:rFonts w:ascii="Consolas" w:hAnsi="Consolas" w:cs="Consolas"/>
+                <w:color w:val="000000"/>
+                <w:sz w:val="19"/>
+                <w:szCs w:val="19"/>
+                <w:highlight w:val="white"/>
+                <w:lang w:val="en-US"/>
+              </w:rPr>
+              <w:tab/>
+            </w:r>
+            <w:r>
+              <w:rPr>
+                <w:rFonts w:ascii="Consolas" w:hAnsi="Consolas" w:cs="Consolas"/>
+                <w:color w:val="008000"/>
+                <w:sz w:val="19"/>
+                <w:szCs w:val="19"/>
+                <w:highlight w:val="white"/>
+                <w:lang w:val="en-US"/>
+              </w:rPr>
+              <w:t>//execute the callback method</w:t>
+            </w:r>
+          </w:p>
+          <w:p>
+            <w:pPr>
+              <w:autoSpaceDE w:val="0"/>
+              <w:autoSpaceDN w:val="0"/>
+              <w:adjustRightInd w:val="0"/>
+              <w:rPr>
+                <w:rFonts w:ascii="Consolas" w:hAnsi="Consolas" w:cs="Consolas"/>
+                <w:color w:val="000000"/>
+                <w:sz w:val="19"/>
+                <w:szCs w:val="19"/>
+                <w:highlight w:val="white"/>
+                <w:lang w:val="en-US"/>
+              </w:rPr>
+            </w:pPr>
+            <w:r>
+              <w:rPr>
+                <w:rFonts w:ascii="Consolas" w:hAnsi="Consolas" w:cs="Consolas"/>
+                <w:color w:val="000000"/>
+                <w:sz w:val="19"/>
+                <w:szCs w:val="19"/>
+                <w:highlight w:val="white"/>
+                <w:lang w:val="en-US"/>
+              </w:rPr>
+              <w:lastRenderedPageBreak/>
+              <w:tab/>
+            </w:r>
+            <w:r>
+              <w:rPr>
+                <w:rFonts w:ascii="Consolas" w:hAnsi="Consolas" w:cs="Consolas"/>
+                <w:color w:val="000000"/>
+                <w:sz w:val="19"/>
+                <w:szCs w:val="19"/>
+                <w:highlight w:val="white"/>
+                <w:lang w:val="en-US"/>
+              </w:rPr>
+              <w:tab/>
             </w:r>
             <w:proofErr w:type="spellStart"/>
-            <w:proofErr w:type="gramStart"/>
-            <w:r>
-              <w:rPr>
-                <w:rFonts w:ascii="Consolas" w:hAnsi="Consolas" w:cs="Consolas"/>
-                <w:color w:val="2B91AF"/>
-                <w:sz w:val="19"/>
-                <w:szCs w:val="19"/>
-                <w:highlight w:val="white"/>
-                <w:lang w:val="en-US"/>
-              </w:rPr>
-              <w:t>BarkCallback</w:t>
+            <w:r>
+              <w:rPr>
+                <w:rFonts w:ascii="Consolas" w:hAnsi="Consolas" w:cs="Consolas"/>
+                <w:color w:val="000000"/>
+                <w:sz w:val="19"/>
+                <w:szCs w:val="19"/>
+                <w:highlight w:val="white"/>
+                <w:lang w:val="en-US"/>
+              </w:rPr>
+              <w:t>barkCallback</w:t>
             </w:r>
             <w:proofErr w:type="spellEnd"/>
             <w:r>
@@ -46783,703 +47497,7 @@
                 <w:highlight w:val="white"/>
                 <w:lang w:val="en-US"/>
               </w:rPr>
-              <w:t>(</w:t>
-            </w:r>
-            <w:proofErr w:type="gramEnd"/>
-            <w:r>
-              <w:rPr>
-                <w:rFonts w:ascii="Consolas" w:hAnsi="Consolas" w:cs="Consolas"/>
-                <w:color w:val="000000"/>
-                <w:sz w:val="19"/>
-                <w:szCs w:val="19"/>
-                <w:highlight w:val="white"/>
-                <w:lang w:val="en-US"/>
-              </w:rPr>
-              <w:t>);</w:t>
-            </w:r>
-          </w:p>
-          <w:p>
-            <w:pPr>
-              <w:autoSpaceDE w:val="0"/>
-              <w:autoSpaceDN w:val="0"/>
-              <w:adjustRightInd w:val="0"/>
-              <w:rPr>
-                <w:rFonts w:ascii="Consolas" w:hAnsi="Consolas" w:cs="Consolas"/>
-                <w:color w:val="000000"/>
-                <w:sz w:val="19"/>
-                <w:szCs w:val="19"/>
-                <w:highlight w:val="white"/>
-                <w:lang w:val="en-US"/>
-              </w:rPr>
-            </w:pPr>
-            <w:r>
-              <w:rPr>
-                <w:rFonts w:ascii="Consolas" w:hAnsi="Consolas" w:cs="Consolas"/>
-                <w:color w:val="000000"/>
-                <w:sz w:val="19"/>
-                <w:szCs w:val="19"/>
-                <w:highlight w:val="white"/>
-                <w:lang w:val="en-US"/>
-              </w:rPr>
-              <w:tab/>
-            </w:r>
-            <w:r>
-              <w:rPr>
-                <w:rFonts w:ascii="Consolas" w:hAnsi="Consolas" w:cs="Consolas"/>
-                <w:color w:val="008000"/>
-                <w:sz w:val="19"/>
-                <w:szCs w:val="19"/>
-                <w:highlight w:val="white"/>
-                <w:lang w:val="en-US"/>
-              </w:rPr>
-              <w:t>//callback function is stored in this delegate</w:t>
-            </w:r>
-          </w:p>
-          <w:p>
-            <w:pPr>
-              <w:autoSpaceDE w:val="0"/>
-              <w:autoSpaceDN w:val="0"/>
-              <w:adjustRightInd w:val="0"/>
-              <w:rPr>
-                <w:rFonts w:ascii="Consolas" w:hAnsi="Consolas" w:cs="Consolas"/>
-                <w:color w:val="000000"/>
-                <w:sz w:val="19"/>
-                <w:szCs w:val="19"/>
-                <w:highlight w:val="white"/>
-                <w:lang w:val="en-US"/>
-              </w:rPr>
-            </w:pPr>
-            <w:r>
-              <w:rPr>
-                <w:rFonts w:ascii="Consolas" w:hAnsi="Consolas" w:cs="Consolas"/>
-                <w:color w:val="000000"/>
-                <w:sz w:val="19"/>
-                <w:szCs w:val="19"/>
-                <w:highlight w:val="white"/>
-                <w:lang w:val="en-US"/>
-              </w:rPr>
-              <w:tab/>
-            </w:r>
-            <w:r>
-              <w:rPr>
-                <w:rFonts w:ascii="Consolas" w:hAnsi="Consolas" w:cs="Consolas"/>
-                <w:color w:val="0000FF"/>
-                <w:sz w:val="19"/>
-                <w:szCs w:val="19"/>
-                <w:highlight w:val="white"/>
-                <w:lang w:val="en-US"/>
-              </w:rPr>
-              <w:t>private</w:t>
-            </w:r>
-            <w:r>
-              <w:rPr>
-                <w:rFonts w:ascii="Consolas" w:hAnsi="Consolas" w:cs="Consolas"/>
-                <w:color w:val="000000"/>
-                <w:sz w:val="19"/>
-                <w:szCs w:val="19"/>
-                <w:highlight w:val="white"/>
-                <w:lang w:val="en-US"/>
-              </w:rPr>
-              <w:t xml:space="preserve"> </w:t>
-            </w:r>
-            <w:proofErr w:type="spellStart"/>
-            <w:r>
-              <w:rPr>
-                <w:rFonts w:ascii="Consolas" w:hAnsi="Consolas" w:cs="Consolas"/>
-                <w:color w:val="2B91AF"/>
-                <w:sz w:val="19"/>
-                <w:szCs w:val="19"/>
-                <w:highlight w:val="white"/>
-                <w:lang w:val="en-US"/>
-              </w:rPr>
-              <w:t>BarkCallback</w:t>
-            </w:r>
-            <w:proofErr w:type="spellEnd"/>
-            <w:r>
-              <w:rPr>
-                <w:rFonts w:ascii="Consolas" w:hAnsi="Consolas" w:cs="Consolas"/>
-                <w:color w:val="000000"/>
-                <w:sz w:val="19"/>
-                <w:szCs w:val="19"/>
-                <w:highlight w:val="white"/>
-                <w:lang w:val="en-US"/>
-              </w:rPr>
-              <w:t xml:space="preserve"> </w:t>
-            </w:r>
-            <w:proofErr w:type="spellStart"/>
-            <w:r>
-              <w:rPr>
-                <w:rFonts w:ascii="Consolas" w:hAnsi="Consolas" w:cs="Consolas"/>
-                <w:color w:val="000000"/>
-                <w:sz w:val="19"/>
-                <w:szCs w:val="19"/>
-                <w:highlight w:val="white"/>
-                <w:lang w:val="en-US"/>
-              </w:rPr>
-              <w:t>barkCallback</w:t>
-            </w:r>
-            <w:proofErr w:type="spellEnd"/>
-            <w:r>
-              <w:rPr>
-                <w:rFonts w:ascii="Consolas" w:hAnsi="Consolas" w:cs="Consolas"/>
-                <w:color w:val="000000"/>
-                <w:sz w:val="19"/>
-                <w:szCs w:val="19"/>
-                <w:highlight w:val="white"/>
-                <w:lang w:val="en-US"/>
-              </w:rPr>
-              <w:t>;</w:t>
-            </w:r>
-          </w:p>
-          <w:p>
-            <w:pPr>
-              <w:autoSpaceDE w:val="0"/>
-              <w:autoSpaceDN w:val="0"/>
-              <w:adjustRightInd w:val="0"/>
-              <w:rPr>
-                <w:rFonts w:ascii="Consolas" w:hAnsi="Consolas" w:cs="Consolas"/>
-                <w:color w:val="000000"/>
-                <w:sz w:val="19"/>
-                <w:szCs w:val="19"/>
-                <w:highlight w:val="white"/>
-                <w:lang w:val="en-US"/>
-              </w:rPr>
-            </w:pPr>
-          </w:p>
-          <w:p>
-            <w:pPr>
-              <w:autoSpaceDE w:val="0"/>
-              <w:autoSpaceDN w:val="0"/>
-              <w:adjustRightInd w:val="0"/>
-              <w:rPr>
-                <w:rFonts w:ascii="Consolas" w:hAnsi="Consolas" w:cs="Consolas"/>
-                <w:color w:val="000000"/>
-                <w:sz w:val="19"/>
-                <w:szCs w:val="19"/>
-                <w:highlight w:val="white"/>
-                <w:lang w:val="en-US"/>
-              </w:rPr>
-            </w:pPr>
-            <w:r>
-              <w:rPr>
-                <w:rFonts w:ascii="Consolas" w:hAnsi="Consolas" w:cs="Consolas"/>
-                <w:color w:val="000000"/>
-                <w:sz w:val="19"/>
-                <w:szCs w:val="19"/>
-                <w:highlight w:val="white"/>
-                <w:lang w:val="en-US"/>
-              </w:rPr>
-              <w:tab/>
-            </w:r>
-            <w:r>
-              <w:rPr>
-                <w:rFonts w:ascii="Consolas" w:hAnsi="Consolas" w:cs="Consolas"/>
-                <w:color w:val="0000FF"/>
-                <w:sz w:val="19"/>
-                <w:szCs w:val="19"/>
-                <w:highlight w:val="white"/>
-                <w:lang w:val="en-US"/>
-              </w:rPr>
-              <w:t>public</w:t>
-            </w:r>
-            <w:r>
-              <w:rPr>
-                <w:rFonts w:ascii="Consolas" w:hAnsi="Consolas" w:cs="Consolas"/>
-                <w:color w:val="000000"/>
-                <w:sz w:val="19"/>
-                <w:szCs w:val="19"/>
-                <w:highlight w:val="white"/>
-                <w:lang w:val="en-US"/>
-              </w:rPr>
-              <w:t xml:space="preserve"> </w:t>
-            </w:r>
-            <w:proofErr w:type="spellStart"/>
-            <w:proofErr w:type="gramStart"/>
-            <w:r>
-              <w:rPr>
-                <w:rFonts w:ascii="Consolas" w:hAnsi="Consolas" w:cs="Consolas"/>
-                <w:color w:val="000000"/>
-                <w:sz w:val="19"/>
-                <w:szCs w:val="19"/>
-                <w:highlight w:val="white"/>
-                <w:lang w:val="en-US"/>
-              </w:rPr>
-              <w:t>BarkPowerObserver</w:t>
-            </w:r>
-            <w:proofErr w:type="spellEnd"/>
-            <w:r>
-              <w:rPr>
-                <w:rFonts w:ascii="Consolas" w:hAnsi="Consolas" w:cs="Consolas"/>
-                <w:color w:val="000000"/>
-                <w:sz w:val="19"/>
-                <w:szCs w:val="19"/>
-                <w:highlight w:val="white"/>
-                <w:lang w:val="en-US"/>
-              </w:rPr>
-              <w:t>(</w:t>
-            </w:r>
-            <w:proofErr w:type="spellStart"/>
-            <w:proofErr w:type="gramEnd"/>
-            <w:r>
-              <w:rPr>
-                <w:rFonts w:ascii="Consolas" w:hAnsi="Consolas" w:cs="Consolas"/>
-                <w:color w:val="2B91AF"/>
-                <w:sz w:val="19"/>
-                <w:szCs w:val="19"/>
-                <w:highlight w:val="white"/>
-                <w:lang w:val="en-US"/>
-              </w:rPr>
-              <w:t>BarkCallback</w:t>
-            </w:r>
-            <w:proofErr w:type="spellEnd"/>
-            <w:r>
-              <w:rPr>
-                <w:rFonts w:ascii="Consolas" w:hAnsi="Consolas" w:cs="Consolas"/>
-                <w:color w:val="000000"/>
-                <w:sz w:val="19"/>
-                <w:szCs w:val="19"/>
-                <w:highlight w:val="white"/>
-                <w:lang w:val="en-US"/>
-              </w:rPr>
-              <w:t xml:space="preserve"> </w:t>
-            </w:r>
-            <w:proofErr w:type="spellStart"/>
-            <w:r>
-              <w:rPr>
-                <w:rFonts w:ascii="Consolas" w:hAnsi="Consolas" w:cs="Consolas"/>
-                <w:color w:val="000000"/>
-                <w:sz w:val="19"/>
-                <w:szCs w:val="19"/>
-                <w:highlight w:val="white"/>
-                <w:lang w:val="en-US"/>
-              </w:rPr>
-              <w:t>callbackFunction</w:t>
-            </w:r>
-            <w:proofErr w:type="spellEnd"/>
-            <w:r>
-              <w:rPr>
-                <w:rFonts w:ascii="Consolas" w:hAnsi="Consolas" w:cs="Consolas"/>
-                <w:color w:val="000000"/>
-                <w:sz w:val="19"/>
-                <w:szCs w:val="19"/>
-                <w:highlight w:val="white"/>
-                <w:lang w:val="en-US"/>
-              </w:rPr>
-              <w:t>) {</w:t>
-            </w:r>
-          </w:p>
-          <w:p>
-            <w:pPr>
-              <w:autoSpaceDE w:val="0"/>
-              <w:autoSpaceDN w:val="0"/>
-              <w:adjustRightInd w:val="0"/>
-              <w:rPr>
-                <w:rFonts w:ascii="Consolas" w:hAnsi="Consolas" w:cs="Consolas"/>
-                <w:color w:val="000000"/>
-                <w:sz w:val="19"/>
-                <w:szCs w:val="19"/>
-                <w:highlight w:val="white"/>
-                <w:lang w:val="en-US"/>
-              </w:rPr>
-            </w:pPr>
-            <w:r>
-              <w:rPr>
-                <w:rFonts w:ascii="Consolas" w:hAnsi="Consolas" w:cs="Consolas"/>
-                <w:color w:val="000000"/>
-                <w:sz w:val="19"/>
-                <w:szCs w:val="19"/>
-                <w:highlight w:val="white"/>
-                <w:lang w:val="en-US"/>
-              </w:rPr>
-              <w:tab/>
-            </w:r>
-            <w:r>
-              <w:rPr>
-                <w:rFonts w:ascii="Consolas" w:hAnsi="Consolas" w:cs="Consolas"/>
-                <w:color w:val="000000"/>
-                <w:sz w:val="19"/>
-                <w:szCs w:val="19"/>
-                <w:highlight w:val="white"/>
-                <w:lang w:val="en-US"/>
-              </w:rPr>
-              <w:tab/>
-            </w:r>
-            <w:r>
-              <w:rPr>
-                <w:rFonts w:ascii="Consolas" w:hAnsi="Consolas" w:cs="Consolas"/>
-                <w:color w:val="008000"/>
-                <w:sz w:val="19"/>
-                <w:szCs w:val="19"/>
-                <w:highlight w:val="white"/>
-                <w:lang w:val="en-US"/>
-              </w:rPr>
-              <w:t>//save the callback method</w:t>
-            </w:r>
-          </w:p>
-          <w:p>
-            <w:pPr>
-              <w:autoSpaceDE w:val="0"/>
-              <w:autoSpaceDN w:val="0"/>
-              <w:adjustRightInd w:val="0"/>
-              <w:rPr>
-                <w:rFonts w:ascii="Consolas" w:hAnsi="Consolas" w:cs="Consolas"/>
-                <w:color w:val="000000"/>
-                <w:sz w:val="19"/>
-                <w:szCs w:val="19"/>
-                <w:highlight w:val="white"/>
-                <w:lang w:val="en-US"/>
-              </w:rPr>
-            </w:pPr>
-            <w:r>
-              <w:rPr>
-                <w:rFonts w:ascii="Consolas" w:hAnsi="Consolas" w:cs="Consolas"/>
-                <w:color w:val="000000"/>
-                <w:sz w:val="19"/>
-                <w:szCs w:val="19"/>
-                <w:highlight w:val="white"/>
-                <w:lang w:val="en-US"/>
-              </w:rPr>
-              <w:tab/>
-            </w:r>
-            <w:r>
-              <w:rPr>
-                <w:rFonts w:ascii="Consolas" w:hAnsi="Consolas" w:cs="Consolas"/>
-                <w:color w:val="000000"/>
-                <w:sz w:val="19"/>
-                <w:szCs w:val="19"/>
-                <w:highlight w:val="white"/>
-                <w:lang w:val="en-US"/>
-              </w:rPr>
-              <w:tab/>
-            </w:r>
-            <w:proofErr w:type="spellStart"/>
-            <w:r>
-              <w:rPr>
-                <w:rFonts w:ascii="Consolas" w:hAnsi="Consolas" w:cs="Consolas"/>
-                <w:color w:val="000000"/>
-                <w:sz w:val="19"/>
-                <w:szCs w:val="19"/>
-                <w:highlight w:val="white"/>
-                <w:lang w:val="en-US"/>
-              </w:rPr>
-              <w:t>barkCallback</w:t>
-            </w:r>
-            <w:proofErr w:type="spellEnd"/>
-            <w:r>
-              <w:rPr>
-                <w:rFonts w:ascii="Consolas" w:hAnsi="Consolas" w:cs="Consolas"/>
-                <w:color w:val="000000"/>
-                <w:sz w:val="19"/>
-                <w:szCs w:val="19"/>
-                <w:highlight w:val="white"/>
-                <w:lang w:val="en-US"/>
-              </w:rPr>
-              <w:t xml:space="preserve"> = </w:t>
-            </w:r>
-            <w:proofErr w:type="spellStart"/>
-            <w:r>
-              <w:rPr>
-                <w:rFonts w:ascii="Consolas" w:hAnsi="Consolas" w:cs="Consolas"/>
-                <w:color w:val="000000"/>
-                <w:sz w:val="19"/>
-                <w:szCs w:val="19"/>
-                <w:highlight w:val="white"/>
-                <w:lang w:val="en-US"/>
-              </w:rPr>
-              <w:t>callbackFunction</w:t>
-            </w:r>
-            <w:proofErr w:type="spellEnd"/>
-            <w:r>
-              <w:rPr>
-                <w:rFonts w:ascii="Consolas" w:hAnsi="Consolas" w:cs="Consolas"/>
-                <w:color w:val="000000"/>
-                <w:sz w:val="19"/>
-                <w:szCs w:val="19"/>
-                <w:highlight w:val="white"/>
-                <w:lang w:val="en-US"/>
-              </w:rPr>
-              <w:t>;</w:t>
-            </w:r>
-          </w:p>
-          <w:p>
-            <w:pPr>
-              <w:autoSpaceDE w:val="0"/>
-              <w:autoSpaceDN w:val="0"/>
-              <w:adjustRightInd w:val="0"/>
-              <w:rPr>
-                <w:rFonts w:ascii="Consolas" w:hAnsi="Consolas" w:cs="Consolas"/>
-                <w:color w:val="000000"/>
-                <w:sz w:val="19"/>
-                <w:szCs w:val="19"/>
-                <w:highlight w:val="white"/>
-                <w:lang w:val="en-US"/>
-              </w:rPr>
-            </w:pPr>
-            <w:r>
-              <w:rPr>
-                <w:rFonts w:ascii="Consolas" w:hAnsi="Consolas" w:cs="Consolas"/>
-                <w:color w:val="000000"/>
-                <w:sz w:val="19"/>
-                <w:szCs w:val="19"/>
-                <w:highlight w:val="white"/>
-                <w:lang w:val="en-US"/>
-              </w:rPr>
-              <w:tab/>
-              <w:t>}</w:t>
-            </w:r>
-          </w:p>
-          <w:p>
-            <w:pPr>
-              <w:autoSpaceDE w:val="0"/>
-              <w:autoSpaceDN w:val="0"/>
-              <w:adjustRightInd w:val="0"/>
-              <w:rPr>
-                <w:rFonts w:ascii="Consolas" w:hAnsi="Consolas" w:cs="Consolas"/>
-                <w:color w:val="000000"/>
-                <w:sz w:val="19"/>
-                <w:szCs w:val="19"/>
-                <w:highlight w:val="white"/>
-                <w:lang w:val="en-US"/>
-              </w:rPr>
-            </w:pPr>
-          </w:p>
-          <w:p>
-            <w:pPr>
-              <w:autoSpaceDE w:val="0"/>
-              <w:autoSpaceDN w:val="0"/>
-              <w:adjustRightInd w:val="0"/>
-              <w:rPr>
-                <w:rFonts w:ascii="Consolas" w:hAnsi="Consolas" w:cs="Consolas"/>
-                <w:color w:val="000000"/>
-                <w:sz w:val="19"/>
-                <w:szCs w:val="19"/>
-                <w:highlight w:val="white"/>
-                <w:lang w:val="en-US"/>
-              </w:rPr>
-            </w:pPr>
-            <w:r>
-              <w:rPr>
-                <w:rFonts w:ascii="Consolas" w:hAnsi="Consolas" w:cs="Consolas"/>
-                <w:color w:val="000000"/>
-                <w:sz w:val="19"/>
-                <w:szCs w:val="19"/>
-                <w:highlight w:val="white"/>
-                <w:lang w:val="en-US"/>
-              </w:rPr>
-              <w:tab/>
-            </w:r>
-            <w:r>
-              <w:rPr>
-                <w:rFonts w:ascii="Consolas" w:hAnsi="Consolas" w:cs="Consolas"/>
-                <w:color w:val="0000FF"/>
-                <w:sz w:val="19"/>
-                <w:szCs w:val="19"/>
-                <w:highlight w:val="white"/>
-                <w:lang w:val="en-US"/>
-              </w:rPr>
-              <w:t>public</w:t>
-            </w:r>
-            <w:r>
-              <w:rPr>
-                <w:rFonts w:ascii="Consolas" w:hAnsi="Consolas" w:cs="Consolas"/>
-                <w:color w:val="000000"/>
-                <w:sz w:val="19"/>
-                <w:szCs w:val="19"/>
-                <w:highlight w:val="white"/>
-                <w:lang w:val="en-US"/>
-              </w:rPr>
-              <w:t xml:space="preserve"> </w:t>
-            </w:r>
-            <w:r>
-              <w:rPr>
-                <w:rFonts w:ascii="Consolas" w:hAnsi="Consolas" w:cs="Consolas"/>
-                <w:color w:val="0000FF"/>
-                <w:sz w:val="19"/>
-                <w:szCs w:val="19"/>
-                <w:highlight w:val="white"/>
-                <w:lang w:val="en-US"/>
-              </w:rPr>
-              <w:t>override</w:t>
-            </w:r>
-            <w:r>
-              <w:rPr>
-                <w:rFonts w:ascii="Consolas" w:hAnsi="Consolas" w:cs="Consolas"/>
-                <w:color w:val="000000"/>
-                <w:sz w:val="19"/>
-                <w:szCs w:val="19"/>
-                <w:highlight w:val="white"/>
-                <w:lang w:val="en-US"/>
-              </w:rPr>
-              <w:t xml:space="preserve"> </w:t>
-            </w:r>
-            <w:r>
-              <w:rPr>
-                <w:rFonts w:ascii="Consolas" w:hAnsi="Consolas" w:cs="Consolas"/>
-                <w:color w:val="0000FF"/>
-                <w:sz w:val="19"/>
-                <w:szCs w:val="19"/>
-                <w:highlight w:val="white"/>
-                <w:lang w:val="en-US"/>
-              </w:rPr>
-              <w:t>void</w:t>
-            </w:r>
-            <w:r>
-              <w:rPr>
-                <w:rFonts w:ascii="Consolas" w:hAnsi="Consolas" w:cs="Consolas"/>
-                <w:color w:val="000000"/>
-                <w:sz w:val="19"/>
-                <w:szCs w:val="19"/>
-                <w:highlight w:val="white"/>
-                <w:lang w:val="en-US"/>
-              </w:rPr>
-              <w:t xml:space="preserve"> </w:t>
-            </w:r>
-            <w:proofErr w:type="gramStart"/>
-            <w:r>
-              <w:rPr>
-                <w:rFonts w:ascii="Consolas" w:hAnsi="Consolas" w:cs="Consolas"/>
-                <w:color w:val="000000"/>
-                <w:sz w:val="19"/>
-                <w:szCs w:val="19"/>
-                <w:highlight w:val="white"/>
-                <w:lang w:val="en-US"/>
-              </w:rPr>
-              <w:t>Update(</w:t>
-            </w:r>
-            <w:proofErr w:type="gramEnd"/>
-            <w:r>
-              <w:rPr>
-                <w:rFonts w:ascii="Consolas" w:hAnsi="Consolas" w:cs="Consolas"/>
-                <w:color w:val="000000"/>
-                <w:sz w:val="19"/>
-                <w:szCs w:val="19"/>
-                <w:highlight w:val="white"/>
-                <w:lang w:val="en-US"/>
-              </w:rPr>
-              <w:t>) {</w:t>
-            </w:r>
-          </w:p>
-          <w:p>
-            <w:pPr>
-              <w:autoSpaceDE w:val="0"/>
-              <w:autoSpaceDN w:val="0"/>
-              <w:adjustRightInd w:val="0"/>
-              <w:rPr>
-                <w:rFonts w:ascii="Consolas" w:hAnsi="Consolas" w:cs="Consolas"/>
-                <w:color w:val="000000"/>
-                <w:sz w:val="19"/>
-                <w:szCs w:val="19"/>
-                <w:highlight w:val="white"/>
-                <w:lang w:val="en-US"/>
-              </w:rPr>
-            </w:pPr>
-            <w:r>
-              <w:rPr>
-                <w:rFonts w:ascii="Consolas" w:hAnsi="Consolas" w:cs="Consolas"/>
-                <w:color w:val="000000"/>
-                <w:sz w:val="19"/>
-                <w:szCs w:val="19"/>
-                <w:highlight w:val="white"/>
-                <w:lang w:val="en-US"/>
-              </w:rPr>
-              <w:tab/>
-            </w:r>
-            <w:r>
-              <w:rPr>
-                <w:rFonts w:ascii="Consolas" w:hAnsi="Consolas" w:cs="Consolas"/>
-                <w:color w:val="000000"/>
-                <w:sz w:val="19"/>
-                <w:szCs w:val="19"/>
-                <w:highlight w:val="white"/>
-                <w:lang w:val="en-US"/>
-              </w:rPr>
-              <w:tab/>
-            </w:r>
-            <w:r>
-              <w:rPr>
-                <w:rFonts w:ascii="Consolas" w:hAnsi="Consolas" w:cs="Consolas"/>
-                <w:color w:val="008000"/>
-                <w:sz w:val="19"/>
-                <w:szCs w:val="19"/>
-                <w:highlight w:val="white"/>
-                <w:lang w:val="en-US"/>
-              </w:rPr>
-              <w:t>//execute the callback method</w:t>
-            </w:r>
-          </w:p>
-          <w:p>
-            <w:pPr>
-              <w:autoSpaceDE w:val="0"/>
-              <w:autoSpaceDN w:val="0"/>
-              <w:adjustRightInd w:val="0"/>
-              <w:rPr>
-                <w:rFonts w:ascii="Consolas" w:hAnsi="Consolas" w:cs="Consolas"/>
-                <w:color w:val="000000"/>
-                <w:sz w:val="19"/>
-                <w:szCs w:val="19"/>
-                <w:highlight w:val="white"/>
-                <w:lang w:val="en-US"/>
-              </w:rPr>
-            </w:pPr>
-            <w:r>
-              <w:rPr>
-                <w:rFonts w:ascii="Consolas" w:hAnsi="Consolas" w:cs="Consolas"/>
-                <w:color w:val="000000"/>
-                <w:sz w:val="19"/>
-                <w:szCs w:val="19"/>
-                <w:highlight w:val="white"/>
-                <w:lang w:val="en-US"/>
-              </w:rPr>
-              <w:lastRenderedPageBreak/>
-              <w:tab/>
-            </w:r>
-            <w:r>
-              <w:rPr>
-                <w:rFonts w:ascii="Consolas" w:hAnsi="Consolas" w:cs="Consolas"/>
-                <w:color w:val="000000"/>
-                <w:sz w:val="19"/>
-                <w:szCs w:val="19"/>
-                <w:highlight w:val="white"/>
-                <w:lang w:val="en-US"/>
-              </w:rPr>
-              <w:tab/>
-            </w:r>
-            <w:proofErr w:type="spellStart"/>
-            <w:proofErr w:type="gramStart"/>
-            <w:r>
-              <w:rPr>
-                <w:rFonts w:ascii="Consolas" w:hAnsi="Consolas" w:cs="Consolas"/>
-                <w:color w:val="000000"/>
-                <w:sz w:val="19"/>
-                <w:szCs w:val="19"/>
-                <w:highlight w:val="white"/>
-                <w:lang w:val="en-US"/>
-              </w:rPr>
-              <w:t>barkCallback</w:t>
-            </w:r>
-            <w:proofErr w:type="spellEnd"/>
-            <w:r>
-              <w:rPr>
-                <w:rFonts w:ascii="Consolas" w:hAnsi="Consolas" w:cs="Consolas"/>
-                <w:color w:val="000000"/>
-                <w:sz w:val="19"/>
-                <w:szCs w:val="19"/>
-                <w:highlight w:val="white"/>
-                <w:lang w:val="en-US"/>
-              </w:rPr>
-              <w:t>(</w:t>
-            </w:r>
-            <w:proofErr w:type="gramEnd"/>
-            <w:r>
-              <w:rPr>
-                <w:rFonts w:ascii="Consolas" w:hAnsi="Consolas" w:cs="Consolas"/>
-                <w:color w:val="000000"/>
-                <w:sz w:val="19"/>
-                <w:szCs w:val="19"/>
-                <w:highlight w:val="white"/>
-                <w:lang w:val="en-US"/>
-              </w:rPr>
-              <w:t>);</w:t>
+              <w:t>();</w:t>
             </w:r>
           </w:p>
           <w:p>
@@ -52319,21 +52337,10 @@
         <w:rPr>
           <w:i/>
         </w:rPr>
-        <w:t>“</w:t>
-      </w:r>
-      <w:proofErr w:type="gramStart"/>
-      <w:r>
-        <w:rPr>
-          <w:i/>
-        </w:rPr>
-        <w:t>if”</w:t>
+        <w:t>“if”</w:t>
       </w:r>
       <w:r>
-        <w:t xml:space="preserve">  or</w:t>
-      </w:r>
-      <w:proofErr w:type="gramEnd"/>
-      <w:r>
-        <w:t xml:space="preserve"> a function the brackets will be next to it</w:t>
+        <w:t xml:space="preserve">  or a function the brackets will be next to it</w:t>
       </w:r>
     </w:p>
     <w:tbl>
@@ -53253,7 +53260,28 @@
         <w:pStyle w:val="NoSpacing"/>
       </w:pPr>
     </w:p>
-    <w:p/>
+    <w:p>
+      <w:r>
+        <w:br w:type="page"/>
+      </w:r>
+    </w:p>
+    <w:p>
+      <w:pPr>
+        <w:pStyle w:val="Heading1"/>
+      </w:pPr>
+      <w:r>
+        <w:lastRenderedPageBreak/>
+        <w:t>Conclusions</w:t>
+      </w:r>
+    </w:p>
+    <w:p>
+      <w:pPr>
+        <w:pStyle w:val="NoSpacing"/>
+      </w:pPr>
+      <w:r>
+        <w:t xml:space="preserve">The game was already finished and working in Unity. We redesigned the core parts of the game and added some new behaviour </w:t>
+      </w:r>
+    </w:p>
     <w:sectPr>
       <w:headerReference w:type="even" r:id="rId18"/>
       <w:headerReference w:type="default" r:id="rId19"/>
@@ -53271,7 +53299,7 @@
 </file>
 
 <file path=word/endnotes.xml><?xml version="1.0" encoding="utf-8"?>
-<w:endnotes xmlns:wpc="http://schemas.microsoft.com/office/word/2010/wordprocessingCanvas" xmlns:cx="http://schemas.microsoft.com/office/drawing/2014/chartex" xmlns:cx1="http://schemas.microsoft.com/office/drawing/2015/9/8/chartex" xmlns:mc="http://schemas.openxmlformats.org/markup-compatibility/2006" xmlns:o="urn:schemas-microsoft-com:office:office" xmlns:r="http://schemas.openxmlformats.org/officeDocument/2006/relationships" xmlns:m="http://schemas.openxmlformats.org/officeDocument/2006/math" xmlns:v="urn:schemas-microsoft-com:vml" xmlns:wp14="http://schemas.microsoft.com/office/word/2010/wordprocessingDrawing" xmlns:wp="http://schemas.openxmlformats.org/drawingml/2006/wordprocessingDrawing" xmlns:w10="urn:schemas-microsoft-com:office:word" xmlns:w="http://schemas.openxmlformats.org/wordprocessingml/2006/main" xmlns:w14="http://schemas.microsoft.com/office/word/2010/wordml" xmlns:w15="http://schemas.microsoft.com/office/word/2012/wordml" xmlns:w16se="http://schemas.microsoft.com/office/word/2015/wordml/symex" xmlns:wpg="http://schemas.microsoft.com/office/word/2010/wordprocessingGroup" xmlns:wpi="http://schemas.microsoft.com/office/word/2010/wordprocessingInk" xmlns:wne="http://schemas.microsoft.com/office/word/2006/wordml" xmlns:wps="http://schemas.microsoft.com/office/word/2010/wordprocessingShape" mc:Ignorable="w14 w15 w16se wp14">
+<w:endnotes xmlns:wpc="http://schemas.microsoft.com/office/word/2010/wordprocessingCanvas" xmlns:cx="http://schemas.microsoft.com/office/drawing/2014/chartex" xmlns:cx1="http://schemas.microsoft.com/office/drawing/2015/9/8/chartex" xmlns:cx2="http://schemas.microsoft.com/office/drawing/2015/10/21/chartex" xmlns:mc="http://schemas.openxmlformats.org/markup-compatibility/2006" xmlns:o="urn:schemas-microsoft-com:office:office" xmlns:r="http://schemas.openxmlformats.org/officeDocument/2006/relationships" xmlns:m="http://schemas.openxmlformats.org/officeDocument/2006/math" xmlns:v="urn:schemas-microsoft-com:vml" xmlns:wp14="http://schemas.microsoft.com/office/word/2010/wordprocessingDrawing" xmlns:wp="http://schemas.openxmlformats.org/drawingml/2006/wordprocessingDrawing" xmlns:w10="urn:schemas-microsoft-com:office:word" xmlns:w="http://schemas.openxmlformats.org/wordprocessingml/2006/main" xmlns:w14="http://schemas.microsoft.com/office/word/2010/wordml" xmlns:w15="http://schemas.microsoft.com/office/word/2012/wordml" xmlns:w16se="http://schemas.microsoft.com/office/word/2015/wordml/symex" xmlns:wpg="http://schemas.microsoft.com/office/word/2010/wordprocessingGroup" xmlns:wpi="http://schemas.microsoft.com/office/word/2010/wordprocessingInk" xmlns:wne="http://schemas.microsoft.com/office/word/2006/wordml" xmlns:wps="http://schemas.microsoft.com/office/word/2010/wordprocessingShape" mc:Ignorable="w14 w15 w16se wp14">
   <w:endnote w:type="separator" w:id="-1">
     <w:p>
       <w:pPr>
@@ -53296,7 +53324,7 @@
 </file>
 
 <file path=word/footer1.xml><?xml version="1.0" encoding="utf-8"?>
-<w:ftr xmlns:wpc="http://schemas.microsoft.com/office/word/2010/wordprocessingCanvas" xmlns:cx="http://schemas.microsoft.com/office/drawing/2014/chartex" xmlns:cx1="http://schemas.microsoft.com/office/drawing/2015/9/8/chartex" xmlns:mc="http://schemas.openxmlformats.org/markup-compatibility/2006" xmlns:o="urn:schemas-microsoft-com:office:office" xmlns:r="http://schemas.openxmlformats.org/officeDocument/2006/relationships" xmlns:m="http://schemas.openxmlformats.org/officeDocument/2006/math" xmlns:v="urn:schemas-microsoft-com:vml" xmlns:wp14="http://schemas.microsoft.com/office/word/2010/wordprocessingDrawing" xmlns:wp="http://schemas.openxmlformats.org/drawingml/2006/wordprocessingDrawing" xmlns:w10="urn:schemas-microsoft-com:office:word" xmlns:w="http://schemas.openxmlformats.org/wordprocessingml/2006/main" xmlns:w14="http://schemas.microsoft.com/office/word/2010/wordml" xmlns:w15="http://schemas.microsoft.com/office/word/2012/wordml" xmlns:w16se="http://schemas.microsoft.com/office/word/2015/wordml/symex" xmlns:wpg="http://schemas.microsoft.com/office/word/2010/wordprocessingGroup" xmlns:wpi="http://schemas.microsoft.com/office/word/2010/wordprocessingInk" xmlns:wne="http://schemas.microsoft.com/office/word/2006/wordml" xmlns:wps="http://schemas.microsoft.com/office/word/2010/wordprocessingShape" mc:Ignorable="w14 w15 w16se wp14">
+<w:ftr xmlns:wpc="http://schemas.microsoft.com/office/word/2010/wordprocessingCanvas" xmlns:cx="http://schemas.microsoft.com/office/drawing/2014/chartex" xmlns:cx1="http://schemas.microsoft.com/office/drawing/2015/9/8/chartex" xmlns:cx2="http://schemas.microsoft.com/office/drawing/2015/10/21/chartex" xmlns:mc="http://schemas.openxmlformats.org/markup-compatibility/2006" xmlns:o="urn:schemas-microsoft-com:office:office" xmlns:r="http://schemas.openxmlformats.org/officeDocument/2006/relationships" xmlns:m="http://schemas.openxmlformats.org/officeDocument/2006/math" xmlns:v="urn:schemas-microsoft-com:vml" xmlns:wp14="http://schemas.microsoft.com/office/word/2010/wordprocessingDrawing" xmlns:wp="http://schemas.openxmlformats.org/drawingml/2006/wordprocessingDrawing" xmlns:w10="urn:schemas-microsoft-com:office:word" xmlns:w="http://schemas.openxmlformats.org/wordprocessingml/2006/main" xmlns:w14="http://schemas.microsoft.com/office/word/2010/wordml" xmlns:w15="http://schemas.microsoft.com/office/word/2012/wordml" xmlns:w16se="http://schemas.microsoft.com/office/word/2015/wordml/symex" xmlns:wpg="http://schemas.microsoft.com/office/word/2010/wordprocessingGroup" xmlns:wpi="http://schemas.microsoft.com/office/word/2010/wordprocessingInk" xmlns:wne="http://schemas.microsoft.com/office/word/2006/wordml" xmlns:wps="http://schemas.microsoft.com/office/word/2010/wordprocessingShape" mc:Ignorable="w14 w15 w16se wp14">
   <w:p>
     <w:pPr>
       <w:pStyle w:val="Footer"/>
@@ -53306,7 +53334,7 @@
 </file>
 
 <file path=word/footer2.xml><?xml version="1.0" encoding="utf-8"?>
-<w:ftr xmlns:wpc="http://schemas.microsoft.com/office/word/2010/wordprocessingCanvas" xmlns:cx="http://schemas.microsoft.com/office/drawing/2014/chartex" xmlns:cx1="http://schemas.microsoft.com/office/drawing/2015/9/8/chartex" xmlns:mc="http://schemas.openxmlformats.org/markup-compatibility/2006" xmlns:o="urn:schemas-microsoft-com:office:office" xmlns:r="http://schemas.openxmlformats.org/officeDocument/2006/relationships" xmlns:m="http://schemas.openxmlformats.org/officeDocument/2006/math" xmlns:v="urn:schemas-microsoft-com:vml" xmlns:wp14="http://schemas.microsoft.com/office/word/2010/wordprocessingDrawing" xmlns:wp="http://schemas.openxmlformats.org/drawingml/2006/wordprocessingDrawing" xmlns:w10="urn:schemas-microsoft-com:office:word" xmlns:w="http://schemas.openxmlformats.org/wordprocessingml/2006/main" xmlns:w14="http://schemas.microsoft.com/office/word/2010/wordml" xmlns:w15="http://schemas.microsoft.com/office/word/2012/wordml" xmlns:w16se="http://schemas.microsoft.com/office/word/2015/wordml/symex" xmlns:wpg="http://schemas.microsoft.com/office/word/2010/wordprocessingGroup" xmlns:wpi="http://schemas.microsoft.com/office/word/2010/wordprocessingInk" xmlns:wne="http://schemas.microsoft.com/office/word/2006/wordml" xmlns:wps="http://schemas.microsoft.com/office/word/2010/wordprocessingShape" mc:Ignorable="w14 w15 w16se wp14">
+<w:ftr xmlns:wpc="http://schemas.microsoft.com/office/word/2010/wordprocessingCanvas" xmlns:cx="http://schemas.microsoft.com/office/drawing/2014/chartex" xmlns:cx1="http://schemas.microsoft.com/office/drawing/2015/9/8/chartex" xmlns:cx2="http://schemas.microsoft.com/office/drawing/2015/10/21/chartex" xmlns:mc="http://schemas.openxmlformats.org/markup-compatibility/2006" xmlns:o="urn:schemas-microsoft-com:office:office" xmlns:r="http://schemas.openxmlformats.org/officeDocument/2006/relationships" xmlns:m="http://schemas.openxmlformats.org/officeDocument/2006/math" xmlns:v="urn:schemas-microsoft-com:vml" xmlns:wp14="http://schemas.microsoft.com/office/word/2010/wordprocessingDrawing" xmlns:wp="http://schemas.openxmlformats.org/drawingml/2006/wordprocessingDrawing" xmlns:w10="urn:schemas-microsoft-com:office:word" xmlns:w="http://schemas.openxmlformats.org/wordprocessingml/2006/main" xmlns:w14="http://schemas.microsoft.com/office/word/2010/wordml" xmlns:w15="http://schemas.microsoft.com/office/word/2012/wordml" xmlns:w16se="http://schemas.microsoft.com/office/word/2015/wordml/symex" xmlns:wpg="http://schemas.microsoft.com/office/word/2010/wordprocessingGroup" xmlns:wpi="http://schemas.microsoft.com/office/word/2010/wordprocessingInk" xmlns:wne="http://schemas.microsoft.com/office/word/2006/wordml" xmlns:wps="http://schemas.microsoft.com/office/word/2010/wordprocessingShape" mc:Ignorable="w14 w15 w16se wp14">
   <w:sdt>
     <w:sdtPr>
       <w:id w:val="985436863"/>
@@ -53339,7 +53367,7 @@
           <w:rPr>
             <w:noProof/>
           </w:rPr>
-          <w:t>3</w:t>
+          <w:t>21</w:t>
         </w:r>
         <w:r>
           <w:rPr>
@@ -53359,7 +53387,7 @@
 </file>
 
 <file path=word/footer3.xml><?xml version="1.0" encoding="utf-8"?>
-<w:ftr xmlns:wpc="http://schemas.microsoft.com/office/word/2010/wordprocessingCanvas" xmlns:cx="http://schemas.microsoft.com/office/drawing/2014/chartex" xmlns:cx1="http://schemas.microsoft.com/office/drawing/2015/9/8/chartex" xmlns:mc="http://schemas.openxmlformats.org/markup-compatibility/2006" xmlns:o="urn:schemas-microsoft-com:office:office" xmlns:r="http://schemas.openxmlformats.org/officeDocument/2006/relationships" xmlns:m="http://schemas.openxmlformats.org/officeDocument/2006/math" xmlns:v="urn:schemas-microsoft-com:vml" xmlns:wp14="http://schemas.microsoft.com/office/word/2010/wordprocessingDrawing" xmlns:wp="http://schemas.openxmlformats.org/drawingml/2006/wordprocessingDrawing" xmlns:w10="urn:schemas-microsoft-com:office:word" xmlns:w="http://schemas.openxmlformats.org/wordprocessingml/2006/main" xmlns:w14="http://schemas.microsoft.com/office/word/2010/wordml" xmlns:w15="http://schemas.microsoft.com/office/word/2012/wordml" xmlns:w16se="http://schemas.microsoft.com/office/word/2015/wordml/symex" xmlns:wpg="http://schemas.microsoft.com/office/word/2010/wordprocessingGroup" xmlns:wpi="http://schemas.microsoft.com/office/word/2010/wordprocessingInk" xmlns:wne="http://schemas.microsoft.com/office/word/2006/wordml" xmlns:wps="http://schemas.microsoft.com/office/word/2010/wordprocessingShape" mc:Ignorable="w14 w15 w16se wp14">
+<w:ftr xmlns:wpc="http://schemas.microsoft.com/office/word/2010/wordprocessingCanvas" xmlns:cx="http://schemas.microsoft.com/office/drawing/2014/chartex" xmlns:cx1="http://schemas.microsoft.com/office/drawing/2015/9/8/chartex" xmlns:cx2="http://schemas.microsoft.com/office/drawing/2015/10/21/chartex" xmlns:mc="http://schemas.openxmlformats.org/markup-compatibility/2006" xmlns:o="urn:schemas-microsoft-com:office:office" xmlns:r="http://schemas.openxmlformats.org/officeDocument/2006/relationships" xmlns:m="http://schemas.openxmlformats.org/officeDocument/2006/math" xmlns:v="urn:schemas-microsoft-com:vml" xmlns:wp14="http://schemas.microsoft.com/office/word/2010/wordprocessingDrawing" xmlns:wp="http://schemas.openxmlformats.org/drawingml/2006/wordprocessingDrawing" xmlns:w10="urn:schemas-microsoft-com:office:word" xmlns:w="http://schemas.openxmlformats.org/wordprocessingml/2006/main" xmlns:w14="http://schemas.microsoft.com/office/word/2010/wordml" xmlns:w15="http://schemas.microsoft.com/office/word/2012/wordml" xmlns:w16se="http://schemas.microsoft.com/office/word/2015/wordml/symex" xmlns:wpg="http://schemas.microsoft.com/office/word/2010/wordprocessingGroup" xmlns:wpi="http://schemas.microsoft.com/office/word/2010/wordprocessingInk" xmlns:wne="http://schemas.microsoft.com/office/word/2006/wordml" xmlns:wps="http://schemas.microsoft.com/office/word/2010/wordprocessingShape" mc:Ignorable="w14 w15 w16se wp14">
   <w:p>
     <w:pPr>
       <w:pStyle w:val="Footer"/>
@@ -53369,7 +53397,7 @@
 </file>
 
 <file path=word/footnotes.xml><?xml version="1.0" encoding="utf-8"?>
-<w:footnotes xmlns:wpc="http://schemas.microsoft.com/office/word/2010/wordprocessingCanvas" xmlns:cx="http://schemas.microsoft.com/office/drawing/2014/chartex" xmlns:cx1="http://schemas.microsoft.com/office/drawing/2015/9/8/chartex" xmlns:mc="http://schemas.openxmlformats.org/markup-compatibility/2006" xmlns:o="urn:schemas-microsoft-com:office:office" xmlns:r="http://schemas.openxmlformats.org/officeDocument/2006/relationships" xmlns:m="http://schemas.openxmlformats.org/officeDocument/2006/math" xmlns:v="urn:schemas-microsoft-com:vml" xmlns:wp14="http://schemas.microsoft.com/office/word/2010/wordprocessingDrawing" xmlns:wp="http://schemas.openxmlformats.org/drawingml/2006/wordprocessingDrawing" xmlns:w10="urn:schemas-microsoft-com:office:word" xmlns:w="http://schemas.openxmlformats.org/wordprocessingml/2006/main" xmlns:w14="http://schemas.microsoft.com/office/word/2010/wordml" xmlns:w15="http://schemas.microsoft.com/office/word/2012/wordml" xmlns:w16se="http://schemas.microsoft.com/office/word/2015/wordml/symex" xmlns:wpg="http://schemas.microsoft.com/office/word/2010/wordprocessingGroup" xmlns:wpi="http://schemas.microsoft.com/office/word/2010/wordprocessingInk" xmlns:wne="http://schemas.microsoft.com/office/word/2006/wordml" xmlns:wps="http://schemas.microsoft.com/office/word/2010/wordprocessingShape" mc:Ignorable="w14 w15 w16se wp14">
+<w:footnotes xmlns:wpc="http://schemas.microsoft.com/office/word/2010/wordprocessingCanvas" xmlns:cx="http://schemas.microsoft.com/office/drawing/2014/chartex" xmlns:cx1="http://schemas.microsoft.com/office/drawing/2015/9/8/chartex" xmlns:cx2="http://schemas.microsoft.com/office/drawing/2015/10/21/chartex" xmlns:mc="http://schemas.openxmlformats.org/markup-compatibility/2006" xmlns:o="urn:schemas-microsoft-com:office:office" xmlns:r="http://schemas.openxmlformats.org/officeDocument/2006/relationships" xmlns:m="http://schemas.openxmlformats.org/officeDocument/2006/math" xmlns:v="urn:schemas-microsoft-com:vml" xmlns:wp14="http://schemas.microsoft.com/office/word/2010/wordprocessingDrawing" xmlns:wp="http://schemas.openxmlformats.org/drawingml/2006/wordprocessingDrawing" xmlns:w10="urn:schemas-microsoft-com:office:word" xmlns:w="http://schemas.openxmlformats.org/wordprocessingml/2006/main" xmlns:w14="http://schemas.microsoft.com/office/word/2010/wordml" xmlns:w15="http://schemas.microsoft.com/office/word/2012/wordml" xmlns:w16se="http://schemas.microsoft.com/office/word/2015/wordml/symex" xmlns:wpg="http://schemas.microsoft.com/office/word/2010/wordprocessingGroup" xmlns:wpi="http://schemas.microsoft.com/office/word/2010/wordprocessingInk" xmlns:wne="http://schemas.microsoft.com/office/word/2006/wordml" xmlns:wps="http://schemas.microsoft.com/office/word/2010/wordprocessingShape" mc:Ignorable="w14 w15 w16se wp14">
   <w:footnote w:type="separator" w:id="-1">
     <w:p>
       <w:pPr>
@@ -53394,7 +53422,7 @@
 </file>
 
 <file path=word/header1.xml><?xml version="1.0" encoding="utf-8"?>
-<w:hdr xmlns:wpc="http://schemas.microsoft.com/office/word/2010/wordprocessingCanvas" xmlns:cx="http://schemas.microsoft.com/office/drawing/2014/chartex" xmlns:cx1="http://schemas.microsoft.com/office/drawing/2015/9/8/chartex" xmlns:mc="http://schemas.openxmlformats.org/markup-compatibility/2006" xmlns:o="urn:schemas-microsoft-com:office:office" xmlns:r="http://schemas.openxmlformats.org/officeDocument/2006/relationships" xmlns:m="http://schemas.openxmlformats.org/officeDocument/2006/math" xmlns:v="urn:schemas-microsoft-com:vml" xmlns:wp14="http://schemas.microsoft.com/office/word/2010/wordprocessingDrawing" xmlns:wp="http://schemas.openxmlformats.org/drawingml/2006/wordprocessingDrawing" xmlns:w10="urn:schemas-microsoft-com:office:word" xmlns:w="http://schemas.openxmlformats.org/wordprocessingml/2006/main" xmlns:w14="http://schemas.microsoft.com/office/word/2010/wordml" xmlns:w15="http://schemas.microsoft.com/office/word/2012/wordml" xmlns:w16se="http://schemas.microsoft.com/office/word/2015/wordml/symex" xmlns:wpg="http://schemas.microsoft.com/office/word/2010/wordprocessingGroup" xmlns:wpi="http://schemas.microsoft.com/office/word/2010/wordprocessingInk" xmlns:wne="http://schemas.microsoft.com/office/word/2006/wordml" xmlns:wps="http://schemas.microsoft.com/office/word/2010/wordprocessingShape" mc:Ignorable="w14 w15 w16se wp14">
+<w:hdr xmlns:wpc="http://schemas.microsoft.com/office/word/2010/wordprocessingCanvas" xmlns:cx="http://schemas.microsoft.com/office/drawing/2014/chartex" xmlns:cx1="http://schemas.microsoft.com/office/drawing/2015/9/8/chartex" xmlns:cx2="http://schemas.microsoft.com/office/drawing/2015/10/21/chartex" xmlns:mc="http://schemas.openxmlformats.org/markup-compatibility/2006" xmlns:o="urn:schemas-microsoft-com:office:office" xmlns:r="http://schemas.openxmlformats.org/officeDocument/2006/relationships" xmlns:m="http://schemas.openxmlformats.org/officeDocument/2006/math" xmlns:v="urn:schemas-microsoft-com:vml" xmlns:wp14="http://schemas.microsoft.com/office/word/2010/wordprocessingDrawing" xmlns:wp="http://schemas.openxmlformats.org/drawingml/2006/wordprocessingDrawing" xmlns:w10="urn:schemas-microsoft-com:office:word" xmlns:w="http://schemas.openxmlformats.org/wordprocessingml/2006/main" xmlns:w14="http://schemas.microsoft.com/office/word/2010/wordml" xmlns:w15="http://schemas.microsoft.com/office/word/2012/wordml" xmlns:w16se="http://schemas.microsoft.com/office/word/2015/wordml/symex" xmlns:wpg="http://schemas.microsoft.com/office/word/2010/wordprocessingGroup" xmlns:wpi="http://schemas.microsoft.com/office/word/2010/wordprocessingInk" xmlns:wne="http://schemas.microsoft.com/office/word/2006/wordml" xmlns:wps="http://schemas.microsoft.com/office/word/2010/wordprocessingShape" mc:Ignorable="w14 w15 w16se wp14">
   <w:p>
     <w:pPr>
       <w:pStyle w:val="Header"/>
@@ -53404,7 +53432,7 @@
 </file>
 
 <file path=word/header2.xml><?xml version="1.0" encoding="utf-8"?>
-<w:hdr xmlns:wpc="http://schemas.microsoft.com/office/word/2010/wordprocessingCanvas" xmlns:cx="http://schemas.microsoft.com/office/drawing/2014/chartex" xmlns:cx1="http://schemas.microsoft.com/office/drawing/2015/9/8/chartex" xmlns:mc="http://schemas.openxmlformats.org/markup-compatibility/2006" xmlns:o="urn:schemas-microsoft-com:office:office" xmlns:r="http://schemas.openxmlformats.org/officeDocument/2006/relationships" xmlns:m="http://schemas.openxmlformats.org/officeDocument/2006/math" xmlns:v="urn:schemas-microsoft-com:vml" xmlns:wp14="http://schemas.microsoft.com/office/word/2010/wordprocessingDrawing" xmlns:wp="http://schemas.openxmlformats.org/drawingml/2006/wordprocessingDrawing" xmlns:w10="urn:schemas-microsoft-com:office:word" xmlns:w="http://schemas.openxmlformats.org/wordprocessingml/2006/main" xmlns:w14="http://schemas.microsoft.com/office/word/2010/wordml" xmlns:w15="http://schemas.microsoft.com/office/word/2012/wordml" xmlns:w16se="http://schemas.microsoft.com/office/word/2015/wordml/symex" xmlns:wpg="http://schemas.microsoft.com/office/word/2010/wordprocessingGroup" xmlns:wpi="http://schemas.microsoft.com/office/word/2010/wordprocessingInk" xmlns:wne="http://schemas.microsoft.com/office/word/2006/wordml" xmlns:wps="http://schemas.microsoft.com/office/word/2010/wordprocessingShape" mc:Ignorable="w14 w15 w16se wp14">
+<w:hdr xmlns:wpc="http://schemas.microsoft.com/office/word/2010/wordprocessingCanvas" xmlns:cx="http://schemas.microsoft.com/office/drawing/2014/chartex" xmlns:cx1="http://schemas.microsoft.com/office/drawing/2015/9/8/chartex" xmlns:cx2="http://schemas.microsoft.com/office/drawing/2015/10/21/chartex" xmlns:mc="http://schemas.openxmlformats.org/markup-compatibility/2006" xmlns:o="urn:schemas-microsoft-com:office:office" xmlns:r="http://schemas.openxmlformats.org/officeDocument/2006/relationships" xmlns:m="http://schemas.openxmlformats.org/officeDocument/2006/math" xmlns:v="urn:schemas-microsoft-com:vml" xmlns:wp14="http://schemas.microsoft.com/office/word/2010/wordprocessingDrawing" xmlns:wp="http://schemas.openxmlformats.org/drawingml/2006/wordprocessingDrawing" xmlns:w10="urn:schemas-microsoft-com:office:word" xmlns:w="http://schemas.openxmlformats.org/wordprocessingml/2006/main" xmlns:w14="http://schemas.microsoft.com/office/word/2010/wordml" xmlns:w15="http://schemas.microsoft.com/office/word/2012/wordml" xmlns:w16se="http://schemas.microsoft.com/office/word/2015/wordml/symex" xmlns:wpg="http://schemas.microsoft.com/office/word/2010/wordprocessingGroup" xmlns:wpi="http://schemas.microsoft.com/office/word/2010/wordprocessingInk" xmlns:wne="http://schemas.microsoft.com/office/word/2006/wordml" xmlns:wps="http://schemas.microsoft.com/office/word/2010/wordprocessingShape" mc:Ignorable="w14 w15 w16se wp14">
   <w:p>
     <w:pPr>
       <w:pStyle w:val="Header"/>
@@ -53414,7 +53442,7 @@
 </file>
 
 <file path=word/header3.xml><?xml version="1.0" encoding="utf-8"?>
-<w:hdr xmlns:wpc="http://schemas.microsoft.com/office/word/2010/wordprocessingCanvas" xmlns:cx="http://schemas.microsoft.com/office/drawing/2014/chartex" xmlns:cx1="http://schemas.microsoft.com/office/drawing/2015/9/8/chartex" xmlns:mc="http://schemas.openxmlformats.org/markup-compatibility/2006" xmlns:o="urn:schemas-microsoft-com:office:office" xmlns:r="http://schemas.openxmlformats.org/officeDocument/2006/relationships" xmlns:m="http://schemas.openxmlformats.org/officeDocument/2006/math" xmlns:v="urn:schemas-microsoft-com:vml" xmlns:wp14="http://schemas.microsoft.com/office/word/2010/wordprocessingDrawing" xmlns:wp="http://schemas.openxmlformats.org/drawingml/2006/wordprocessingDrawing" xmlns:w10="urn:schemas-microsoft-com:office:word" xmlns:w="http://schemas.openxmlformats.org/wordprocessingml/2006/main" xmlns:w14="http://schemas.microsoft.com/office/word/2010/wordml" xmlns:w15="http://schemas.microsoft.com/office/word/2012/wordml" xmlns:w16se="http://schemas.microsoft.com/office/word/2015/wordml/symex" xmlns:wpg="http://schemas.microsoft.com/office/word/2010/wordprocessingGroup" xmlns:wpi="http://schemas.microsoft.com/office/word/2010/wordprocessingInk" xmlns:wne="http://schemas.microsoft.com/office/word/2006/wordml" xmlns:wps="http://schemas.microsoft.com/office/word/2010/wordprocessingShape" mc:Ignorable="w14 w15 w16se wp14">
+<w:hdr xmlns:wpc="http://schemas.microsoft.com/office/word/2010/wordprocessingCanvas" xmlns:cx="http://schemas.microsoft.com/office/drawing/2014/chartex" xmlns:cx1="http://schemas.microsoft.com/office/drawing/2015/9/8/chartex" xmlns:cx2="http://schemas.microsoft.com/office/drawing/2015/10/21/chartex" xmlns:mc="http://schemas.openxmlformats.org/markup-compatibility/2006" xmlns:o="urn:schemas-microsoft-com:office:office" xmlns:r="http://schemas.openxmlformats.org/officeDocument/2006/relationships" xmlns:m="http://schemas.openxmlformats.org/officeDocument/2006/math" xmlns:v="urn:schemas-microsoft-com:vml" xmlns:wp14="http://schemas.microsoft.com/office/word/2010/wordprocessingDrawing" xmlns:wp="http://schemas.openxmlformats.org/drawingml/2006/wordprocessingDrawing" xmlns:w10="urn:schemas-microsoft-com:office:word" xmlns:w="http://schemas.openxmlformats.org/wordprocessingml/2006/main" xmlns:w14="http://schemas.microsoft.com/office/word/2010/wordml" xmlns:w15="http://schemas.microsoft.com/office/word/2012/wordml" xmlns:w16se="http://schemas.microsoft.com/office/word/2015/wordml/symex" xmlns:wpg="http://schemas.microsoft.com/office/word/2010/wordprocessingGroup" xmlns:wpi="http://schemas.microsoft.com/office/word/2010/wordprocessingInk" xmlns:wne="http://schemas.microsoft.com/office/word/2006/wordml" xmlns:wps="http://schemas.microsoft.com/office/word/2010/wordprocessingShape" mc:Ignorable="w14 w15 w16se wp14">
   <w:p>
     <w:pPr>
       <w:pStyle w:val="Header"/>
@@ -53424,7 +53452,7 @@
 </file>
 
 <file path=word/numbering.xml><?xml version="1.0" encoding="utf-8"?>
-<w:numbering xmlns:wpc="http://schemas.microsoft.com/office/word/2010/wordprocessingCanvas" xmlns:cx="http://schemas.microsoft.com/office/drawing/2014/chartex" xmlns:cx1="http://schemas.microsoft.com/office/drawing/2015/9/8/chartex" xmlns:mc="http://schemas.openxmlformats.org/markup-compatibility/2006" xmlns:o="urn:schemas-microsoft-com:office:office" xmlns:r="http://schemas.openxmlformats.org/officeDocument/2006/relationships" xmlns:m="http://schemas.openxmlformats.org/officeDocument/2006/math" xmlns:v="urn:schemas-microsoft-com:vml" xmlns:wp14="http://schemas.microsoft.com/office/word/2010/wordprocessingDrawing" xmlns:wp="http://schemas.openxmlformats.org/drawingml/2006/wordprocessingDrawing" xmlns:w10="urn:schemas-microsoft-com:office:word" xmlns:w="http://schemas.openxmlformats.org/wordprocessingml/2006/main" xmlns:w14="http://schemas.microsoft.com/office/word/2010/wordml" xmlns:w15="http://schemas.microsoft.com/office/word/2012/wordml" xmlns:w16se="http://schemas.microsoft.com/office/word/2015/wordml/symex" xmlns:wpg="http://schemas.microsoft.com/office/word/2010/wordprocessingGroup" xmlns:wpi="http://schemas.microsoft.com/office/word/2010/wordprocessingInk" xmlns:wne="http://schemas.microsoft.com/office/word/2006/wordml" xmlns:wps="http://schemas.microsoft.com/office/word/2010/wordprocessingShape" mc:Ignorable="w14 w15 w16se wp14">
+<w:numbering xmlns:wpc="http://schemas.microsoft.com/office/word/2010/wordprocessingCanvas" xmlns:cx="http://schemas.microsoft.com/office/drawing/2014/chartex" xmlns:cx1="http://schemas.microsoft.com/office/drawing/2015/9/8/chartex" xmlns:cx2="http://schemas.microsoft.com/office/drawing/2015/10/21/chartex" xmlns:mc="http://schemas.openxmlformats.org/markup-compatibility/2006" xmlns:o="urn:schemas-microsoft-com:office:office" xmlns:r="http://schemas.openxmlformats.org/officeDocument/2006/relationships" xmlns:m="http://schemas.openxmlformats.org/officeDocument/2006/math" xmlns:v="urn:schemas-microsoft-com:vml" xmlns:wp14="http://schemas.microsoft.com/office/word/2010/wordprocessingDrawing" xmlns:wp="http://schemas.openxmlformats.org/drawingml/2006/wordprocessingDrawing" xmlns:w10="urn:schemas-microsoft-com:office:word" xmlns:w="http://schemas.openxmlformats.org/wordprocessingml/2006/main" xmlns:w14="http://schemas.microsoft.com/office/word/2010/wordml" xmlns:w15="http://schemas.microsoft.com/office/word/2012/wordml" xmlns:w16se="http://schemas.microsoft.com/office/word/2015/wordml/symex" xmlns:wpg="http://schemas.microsoft.com/office/word/2010/wordprocessingGroup" xmlns:wpi="http://schemas.microsoft.com/office/word/2010/wordprocessingInk" xmlns:wne="http://schemas.microsoft.com/office/word/2006/wordml" xmlns:wps="http://schemas.microsoft.com/office/word/2010/wordprocessingShape" mc:Ignorable="w14 w15 w16se wp14">
   <w:abstractNum w:abstractNumId="0" w15:restartNumberingAfterBreak="0">
     <w:nsid w:val="36853E84"/>
     <w:multiLevelType w:val="hybridMultilevel"/>
@@ -53828,7 +53856,7 @@
       </w:pPr>
     </w:pPrDefault>
   </w:docDefaults>
-  <w:latentStyles w:defLockedState="0" w:defUIPriority="99" w:defSemiHidden="0" w:defUnhideWhenUsed="0" w:defQFormat="0" w:count="371">
+  <w:latentStyles w:defLockedState="0" w:defUIPriority="99" w:defSemiHidden="0" w:defUnhideWhenUsed="0" w:defQFormat="0" w:count="372">
     <w:lsdException w:name="Normal" w:uiPriority="0" w:qFormat="1"/>
     <w:lsdException w:name="heading 1" w:uiPriority="9" w:qFormat="1"/>
     <w:lsdException w:name="heading 2" w:semiHidden="1" w:uiPriority="9" w:unhideWhenUsed="1" w:qFormat="1"/>
@@ -53934,7 +53962,6 @@
     <w:lsdException w:name="HTML Sample" w:semiHidden="1" w:unhideWhenUsed="1"/>
     <w:lsdException w:name="HTML Typewriter" w:semiHidden="1" w:unhideWhenUsed="1"/>
     <w:lsdException w:name="HTML Variable" w:semiHidden="1" w:unhideWhenUsed="1"/>
-    <w:lsdException w:name="Normal Table" w:semiHidden="1" w:unhideWhenUsed="1"/>
     <w:lsdException w:name="annotation subject" w:semiHidden="1" w:unhideWhenUsed="1"/>
     <w:lsdException w:name="No List" w:semiHidden="1" w:unhideWhenUsed="1"/>
     <w:lsdException w:name="Outline List 1" w:semiHidden="1" w:unhideWhenUsed="1"/>
@@ -53981,10 +54008,8 @@
     <w:lsdException w:name="Table Subtle 2" w:semiHidden="1" w:unhideWhenUsed="1"/>
     <w:lsdException w:name="Table Web 1" w:semiHidden="1" w:unhideWhenUsed="1"/>
     <w:lsdException w:name="Table Web 2" w:semiHidden="1" w:unhideWhenUsed="1"/>
-    <w:lsdException w:name="Table Web 3" w:semiHidden="1" w:unhideWhenUsed="1"/>
     <w:lsdException w:name="Balloon Text" w:semiHidden="1" w:unhideWhenUsed="1"/>
     <w:lsdException w:name="Table Grid" w:uiPriority="39"/>
-    <w:lsdException w:name="Table Theme" w:semiHidden="1" w:unhideWhenUsed="1"/>
     <w:lsdException w:name="Placeholder Text" w:semiHidden="1"/>
     <w:lsdException w:name="No Spacing" w:uiPriority="1" w:qFormat="1"/>
     <w:lsdException w:name="Light Shading" w:uiPriority="60"/>
@@ -54200,6 +54225,7 @@
     <w:lsdException w:name="List Table 5 Dark Accent 6" w:uiPriority="50"/>
     <w:lsdException w:name="List Table 6 Colorful Accent 6" w:uiPriority="51"/>
     <w:lsdException w:name="List Table 7 Colorful Accent 6" w:uiPriority="52"/>
+    <w:lsdException w:name="Mention" w:semiHidden="1" w:unhideWhenUsed="1"/>
   </w:latentStyles>
   <w:style w:type="paragraph" w:default="1" w:styleId="Normal">
     <w:name w:val="Normal"/>
@@ -54765,7 +54791,7 @@
 </file>
 
 <file path=customXml/itemProps1.xml><?xml version="1.0" encoding="utf-8"?>
-<ds:datastoreItem xmlns:ds="http://schemas.openxmlformats.org/officeDocument/2006/customXml" ds:itemID="{99975F88-4F90-4CE8-A167-D31FCB88216D}">
+<ds:datastoreItem xmlns:ds="http://schemas.openxmlformats.org/officeDocument/2006/customXml" ds:itemID="{4AA1C275-01EB-4209-943A-5F453B90190D}">
   <ds:schemaRefs>
     <ds:schemaRef ds:uri="http://schemas.openxmlformats.org/officeDocument/2006/bibliography"/>
   </ds:schemaRefs>

</xml_diff>